<commit_message>
Animate, Render 임계영역 설정 및 SendAddMissile, SendNewMissile 구현
모든 플레이어에게 같은 미사일은 같은 mid를 가져야 하므로 플레이어가 미사일 발사 버튼을 누르면 바로 미사일을 추가하는것이 아닌 서버에 그사실을 알리고 서버가 전체 클라이언트에게 같은 정보를 송신하고 이를 받도록 만들었다.
</commit_message>
<xml_diff>
--- a/추진 계획서_2차수정.docx
+++ b/추진 계획서_2차수정.docx
@@ -153,14 +153,12 @@
       <w:r>
         <w:t xml:space="preserve">2018180009 </w:t>
       </w:r>
-      <w:proofErr w:type="spellStart"/>
       <w:r>
         <w:rPr>
           <w:rFonts w:hint="eastAsia"/>
         </w:rPr>
         <w:t>김시인</w:t>
       </w:r>
-      <w:proofErr w:type="spellEnd"/>
     </w:p>
     <w:p>
       <w:pPr>
@@ -1397,11 +1395,9 @@
         </w:rPr>
         <w:t xml:space="preserve">하는 쓰레드와 </w:t>
       </w:r>
-      <w:proofErr w:type="spellStart"/>
       <w:r>
         <w:t>Recv</w:t>
       </w:r>
-      <w:proofErr w:type="spellEnd"/>
       <w:r>
         <w:rPr>
           <w:rFonts w:hint="eastAsia"/>
@@ -1434,13 +1430,8 @@
         <w:t>이기 때문에 클라이언트가 진행되는 메인 쓰레드와 같이 두고,</w:t>
       </w:r>
       <w:r>
-        <w:t xml:space="preserve"> </w:t>
-      </w:r>
-      <w:proofErr w:type="spellStart"/>
-      <w:r>
-        <w:t>Recv</w:t>
-      </w:r>
-      <w:proofErr w:type="spellEnd"/>
+        <w:t xml:space="preserve"> Recv</w:t>
+      </w:r>
       <w:r>
         <w:rPr>
           <w:rFonts w:hint="eastAsia"/>
@@ -1456,13 +1447,8 @@
         </w:rPr>
         <w:t xml:space="preserve">의 순서가 정해져 있지 않기 때문에 실시간 입출력을 구현하기 위해서 </w:t>
       </w:r>
-      <w:proofErr w:type="spellStart"/>
-      <w:r>
-        <w:t>Recv</w:t>
-      </w:r>
-      <w:proofErr w:type="spellEnd"/>
-      <w:r>
-        <w:t xml:space="preserve"> </w:t>
+      <w:r>
+        <w:t xml:space="preserve">Recv </w:t>
       </w:r>
       <w:r>
         <w:rPr>
@@ -1533,7 +1519,6 @@
         </w:rPr>
         <w:t xml:space="preserve">쓰레드 </w:t>
       </w:r>
-      <w:proofErr w:type="gramStart"/>
       <w:r>
         <w:rPr>
           <w:sz w:val="22"/>
@@ -1556,7 +1541,6 @@
         </w:rPr>
         <w:t>ain</w:t>
       </w:r>
-      <w:proofErr w:type="gramEnd"/>
       <w:r>
         <w:rPr>
           <w:rFonts w:hint="eastAsia"/>
@@ -1612,11 +1596,9 @@
         </w:rPr>
         <w:t xml:space="preserve">현재 월드 정보를 </w:t>
       </w:r>
-      <w:proofErr w:type="spellStart"/>
       <w:r>
         <w:t>Recv</w:t>
       </w:r>
-      <w:proofErr w:type="spellEnd"/>
       <w:r>
         <w:rPr>
           <w:rFonts w:hint="eastAsia"/>
@@ -1666,7 +1648,6 @@
         </w:numPr>
         <w:ind w:leftChars="0"/>
       </w:pPr>
-      <w:proofErr w:type="spellStart"/>
       <w:r>
         <w:rPr>
           <w:rFonts w:hint="eastAsia"/>
@@ -1674,11 +1655,7 @@
         <w:t>R</w:t>
       </w:r>
       <w:r>
-        <w:t>ecv</w:t>
-      </w:r>
-      <w:proofErr w:type="spellEnd"/>
-      <w:r>
-        <w:t xml:space="preserve"> </w:t>
+        <w:t xml:space="preserve">ecv </w:t>
       </w:r>
       <w:r>
         <w:rPr>
@@ -2011,7 +1988,6 @@
         </w:rPr>
         <w:t>*</w:t>
       </w:r>
-      <w:proofErr w:type="spellStart"/>
       <w:r>
         <w:rPr>
           <w:rFonts w:hint="eastAsia"/>
@@ -2025,15 +2001,7 @@
           <w:sz w:val="22"/>
           <w:szCs w:val="24"/>
         </w:rPr>
-        <w:t>ecv</w:t>
-      </w:r>
-      <w:proofErr w:type="spellEnd"/>
-      <w:r>
-        <w:rPr>
-          <w:sz w:val="22"/>
-          <w:szCs w:val="24"/>
-        </w:rPr>
-        <w:t xml:space="preserve"> </w:t>
+        <w:t xml:space="preserve">ecv </w:t>
       </w:r>
       <w:r>
         <w:rPr>
@@ -2323,23 +2291,7 @@
           <w:rFonts w:hint="eastAsia"/>
           <w:color w:val="FF0000"/>
         </w:rPr>
-        <w:t xml:space="preserve">내 행렬정보를 읽기 때문에 마찬가지로 임계영역을 </w:t>
-      </w:r>
-      <w:proofErr w:type="gramStart"/>
-      <w:r>
-        <w:rPr>
-          <w:rFonts w:hint="eastAsia"/>
-          <w:color w:val="FF0000"/>
-        </w:rPr>
-        <w:t>설정 해준다</w:t>
-      </w:r>
-      <w:proofErr w:type="gramEnd"/>
-      <w:r>
-        <w:rPr>
-          <w:rFonts w:hint="eastAsia"/>
-          <w:color w:val="FF0000"/>
-        </w:rPr>
-        <w:t>.</w:t>
+        <w:t>내 행렬정보를 읽기 때문에 마찬가지로 임계영역을 설정 해준다.</w:t>
       </w:r>
     </w:p>
     <w:p>
@@ -2761,13 +2713,8 @@
         </w:rPr>
         <w:t xml:space="preserve">값으로 하는 </w:t>
       </w:r>
-      <w:proofErr w:type="spellStart"/>
-      <w:r>
-        <w:t>unordered_map</w:t>
-      </w:r>
-      <w:proofErr w:type="spellEnd"/>
-      <w:r>
-        <w:t>&lt;</w:t>
+      <w:r>
+        <w:t>unordered_map&lt;</w:t>
       </w:r>
       <w:r>
         <w:t>USHORT</w:t>
@@ -2953,11 +2900,9 @@
         </w:rPr>
         <w:t xml:space="preserve">미사일의 위치와 방향은 해당 클라이언트의 </w:t>
       </w:r>
-      <w:proofErr w:type="spellStart"/>
       <w:r>
         <w:t>worldTransform</w:t>
       </w:r>
-      <w:proofErr w:type="spellEnd"/>
       <w:r>
         <w:rPr>
           <w:rFonts w:hint="eastAsia"/>
@@ -3250,11 +3195,6 @@
       </w:r>
     </w:p>
     <w:p>
-      <w:pPr>
-        <w:rPr>
-          <w:rFonts w:hint="eastAsia"/>
-        </w:rPr>
-      </w:pPr>
       <w:r>
         <w:t xml:space="preserve">- </w:t>
       </w:r>
@@ -3510,77 +3450,65 @@
         <w:t>-</w:t>
       </w:r>
       <w:r>
-        <w:t xml:space="preserve">SOCKET </w:t>
-      </w:r>
-      <w:proofErr w:type="spellStart"/>
-      <w:r>
-        <w:t>serverSock</w:t>
-      </w:r>
-      <w:proofErr w:type="spellEnd"/>
-      <w:r>
+        <w:t xml:space="preserve">SOCKET serverSock; - </w:t>
+      </w:r>
+      <w:r>
+        <w:rPr>
+          <w:rFonts w:hint="eastAsia"/>
+        </w:rPr>
+        <w:t>서버와 통신하기 위한 소켓</w:t>
+      </w:r>
+    </w:p>
+    <w:p>
+      <w:pPr>
+        <w:rPr>
+          <w:color w:val="FF0000"/>
+        </w:rPr>
+      </w:pPr>
+      <w:r>
+        <w:rPr>
+          <w:color w:val="FF0000"/>
+        </w:rPr>
+        <w:t xml:space="preserve">CRITICAL_SECTION </w:t>
+      </w:r>
+      <w:r>
+        <w:rPr>
+          <w:color w:val="FF0000"/>
+        </w:rPr>
+        <w:t>missileCS</w:t>
+      </w:r>
+      <w:r>
+        <w:rPr>
+          <w:color w:val="FF0000"/>
+        </w:rPr>
         <w:t xml:space="preserve">; - </w:t>
       </w:r>
       <w:r>
         <w:rPr>
           <w:rFonts w:hint="eastAsia"/>
-        </w:rPr>
-        <w:t>서버와 통신하기 위한 소켓</w:t>
-      </w:r>
-    </w:p>
-    <w:p>
-      <w:pPr>
-        <w:rPr>
           <w:color w:val="FF0000"/>
         </w:rPr>
-      </w:pPr>
-      <w:r>
+        <w:t>스레드간 미사일 정보 등을 동기화 해주기위한 임계영역</w:t>
+      </w:r>
+    </w:p>
+    <w:p>
+      <w:pPr>
         <w:rPr>
           <w:color w:val="FF0000"/>
         </w:rPr>
+      </w:pPr>
+      <w:r>
+        <w:rPr>
+          <w:color w:val="FF0000"/>
+        </w:rPr>
         <w:t xml:space="preserve">CRITICAL_SECTION </w:t>
       </w:r>
-      <w:proofErr w:type="spellStart"/>
       <w:r>
         <w:rPr>
           <w:color w:val="FF0000"/>
         </w:rPr>
-        <w:t>missileCS</w:t>
-      </w:r>
-      <w:proofErr w:type="spellEnd"/>
-      <w:r>
-        <w:rPr>
-          <w:color w:val="FF0000"/>
-        </w:rPr>
-        <w:t xml:space="preserve">; - </w:t>
-      </w:r>
-      <w:r>
-        <w:rPr>
-          <w:rFonts w:hint="eastAsia"/>
-          <w:color w:val="FF0000"/>
-        </w:rPr>
-        <w:t>스레드간 미사일 정보 등을 동기화 해주기위한 임계영역</w:t>
-      </w:r>
-    </w:p>
-    <w:p>
-      <w:pPr>
-        <w:rPr>
-          <w:color w:val="FF0000"/>
-        </w:rPr>
-      </w:pPr>
-      <w:r>
-        <w:rPr>
-          <w:color w:val="FF0000"/>
-        </w:rPr>
-        <w:t xml:space="preserve">CRITICAL_SECTION </w:t>
-      </w:r>
-      <w:proofErr w:type="spellStart"/>
-      <w:r>
-        <w:rPr>
-          <w:color w:val="FF0000"/>
-        </w:rPr>
         <w:t>playerCS</w:t>
       </w:r>
-      <w:proofErr w:type="spellEnd"/>
       <w:r>
         <w:rPr>
           <w:color w:val="FF0000"/>
@@ -3665,18 +3593,8 @@
         <w:t>v</w:t>
       </w:r>
       <w:r>
-        <w:t xml:space="preserve">oid </w:t>
-      </w:r>
-      <w:proofErr w:type="spellStart"/>
-      <w:proofErr w:type="gramStart"/>
-      <w:r>
-        <w:t>ConnectToServer</w:t>
-      </w:r>
-      <w:proofErr w:type="spellEnd"/>
-      <w:r>
-        <w:t>(</w:t>
-      </w:r>
-      <w:proofErr w:type="gramEnd"/>
+        <w:t>oid ConnectToServer(</w:t>
+      </w:r>
       <w:r>
         <w:t>);</w:t>
       </w:r>
@@ -3685,19 +3603,11 @@
       </w:r>
     </w:p>
     <w:p>
-      <w:proofErr w:type="spellStart"/>
-      <w:r>
-        <w:rPr>
-          <w:rFonts w:hint="eastAsia"/>
-        </w:rPr>
-        <w:t>윈속</w:t>
-      </w:r>
-      <w:proofErr w:type="spellEnd"/>
-      <w:r>
-        <w:rPr>
-          <w:rFonts w:hint="eastAsia"/>
-        </w:rPr>
-        <w:t xml:space="preserve"> 초기화,</w:t>
+      <w:r>
+        <w:rPr>
+          <w:rFonts w:hint="eastAsia"/>
+        </w:rPr>
+        <w:t>윈속 초기화,</w:t>
       </w:r>
       <w:r>
         <w:t xml:space="preserve"> </w:t>
@@ -3724,21 +3634,7 @@
         <w:rPr>
           <w:rFonts w:hint="eastAsia"/>
         </w:rPr>
-        <w:t xml:space="preserve">를 </w:t>
-      </w:r>
-      <w:proofErr w:type="gramStart"/>
-      <w:r>
-        <w:rPr>
-          <w:rFonts w:hint="eastAsia"/>
-        </w:rPr>
-        <w:t>한번에</w:t>
-      </w:r>
-      <w:proofErr w:type="gramEnd"/>
-      <w:r>
-        <w:rPr>
-          <w:rFonts w:hint="eastAsia"/>
-        </w:rPr>
-        <w:t xml:space="preserve"> 하는 함수</w:t>
+        <w:t>를 한번에 하는 함수</w:t>
       </w:r>
     </w:p>
     <w:p/>
@@ -3757,11 +3653,9 @@
         </w:rPr>
         <w:t xml:space="preserve">현재 월드 정보를 </w:t>
       </w:r>
-      <w:proofErr w:type="spellStart"/>
       <w:r>
         <w:t>Recv</w:t>
       </w:r>
-      <w:proofErr w:type="spellEnd"/>
       <w:r>
         <w:rPr>
           <w:rFonts w:hint="eastAsia"/>
@@ -3771,25 +3665,7 @@
     </w:p>
     <w:p>
       <w:r>
-        <w:t xml:space="preserve">void </w:t>
-      </w:r>
-      <w:proofErr w:type="spellStart"/>
-      <w:proofErr w:type="gramStart"/>
-      <w:r>
-        <w:t>GameFramework</w:t>
-      </w:r>
-      <w:proofErr w:type="spellEnd"/>
-      <w:r>
-        <w:t>::</w:t>
-      </w:r>
-      <w:proofErr w:type="spellStart"/>
-      <w:proofErr w:type="gramEnd"/>
-      <w:r>
-        <w:t>RecvWorldData</w:t>
-      </w:r>
-      <w:proofErr w:type="spellEnd"/>
-      <w:r>
-        <w:t xml:space="preserve">(); </w:t>
+        <w:t xml:space="preserve">void GameFramework::RecvWorldData(); </w:t>
       </w:r>
     </w:p>
     <w:p>
@@ -3883,51 +3759,26 @@
         </w:rPr>
         <w:t xml:space="preserve"> </w:t>
       </w:r>
-      <w:proofErr w:type="spellStart"/>
       <w:r>
         <w:rPr>
           <w:rFonts w:hint="eastAsia"/>
           <w:color w:val="FF0000"/>
         </w:rPr>
-        <w:t>쉐이더</w:t>
-      </w:r>
-      <w:proofErr w:type="spellEnd"/>
-      <w:r>
-        <w:rPr>
-          <w:rFonts w:hint="eastAsia"/>
+        <w:t>쉐이더 수정</w:t>
+      </w:r>
+    </w:p>
+    <w:p>
+      <w:pPr>
+        <w:rPr>
           <w:color w:val="FF0000"/>
         </w:rPr>
-        <w:t xml:space="preserve"> 수정</w:t>
-      </w:r>
-    </w:p>
-    <w:p>
-      <w:pPr>
-        <w:rPr>
+      </w:pPr>
+      <w:r>
+        <w:rPr>
+          <w:rFonts w:hint="eastAsia"/>
           <w:color w:val="FF0000"/>
         </w:rPr>
-      </w:pPr>
-      <w:r>
-        <w:rPr>
-          <w:rFonts w:hint="eastAsia"/>
-          <w:color w:val="FF0000"/>
-        </w:rPr>
-        <w:t xml:space="preserve">처음 </w:t>
-      </w:r>
-      <w:proofErr w:type="spellStart"/>
-      <w:r>
-        <w:rPr>
-          <w:rFonts w:hint="eastAsia"/>
-          <w:color w:val="FF0000"/>
-        </w:rPr>
-        <w:t>접속시</w:t>
-      </w:r>
-      <w:proofErr w:type="spellEnd"/>
-      <w:r>
-        <w:rPr>
-          <w:rFonts w:hint="eastAsia"/>
-          <w:color w:val="FF0000"/>
-        </w:rPr>
-        <w:t xml:space="preserve"> 바로 죽지 않도록 플레이어를 미사일 충돌을 받지 않는 상태로 하고 다른 색으로 표시해준다.</w:t>
+        <w:t>처음 접속시 바로 죽지 않도록 플레이어를 미사일 충돌을 받지 않는 상태로 하고 다른 색으로 표시해준다.</w:t>
       </w:r>
     </w:p>
     <w:p>
@@ -3942,7 +3793,6 @@
       <w:r>
         <w:t xml:space="preserve"> </w:t>
       </w:r>
-      <w:proofErr w:type="spellStart"/>
       <w:r>
         <w:rPr>
           <w:rFonts w:hint="eastAsia"/>
@@ -3950,47 +3800,36 @@
         <w:t>R</w:t>
       </w:r>
       <w:r>
+        <w:t xml:space="preserve">ecv </w:t>
+      </w:r>
+      <w:r>
+        <w:rPr>
+          <w:rFonts w:hint="eastAsia"/>
+        </w:rPr>
+        <w:t>전용 쓰레드를 하나 생성한다.</w:t>
+      </w:r>
+    </w:p>
+    <w:p>
+      <w:r>
+        <w:t xml:space="preserve">CreateThread() </w:t>
+      </w:r>
+      <w:r>
+        <w:rPr>
+          <w:rFonts w:hint="eastAsia"/>
+        </w:rPr>
+        <w:t>사용</w:t>
+      </w:r>
+    </w:p>
+    <w:p>
+      <w:r>
+        <w:rPr>
+          <w:rFonts w:hint="eastAsia"/>
+        </w:rPr>
+        <w:t>R</w:t>
+      </w:r>
+      <w:r>
         <w:t>ecv</w:t>
       </w:r>
-      <w:proofErr w:type="spellEnd"/>
-      <w:r>
-        <w:t xml:space="preserve"> </w:t>
-      </w:r>
-      <w:r>
-        <w:rPr>
-          <w:rFonts w:hint="eastAsia"/>
-        </w:rPr>
-        <w:t>전용 쓰레드를 하나 생성한다.</w:t>
-      </w:r>
-    </w:p>
-    <w:p>
-      <w:proofErr w:type="spellStart"/>
-      <w:r>
-        <w:t>CreateThread</w:t>
-      </w:r>
-      <w:proofErr w:type="spellEnd"/>
-      <w:r>
-        <w:t xml:space="preserve">() </w:t>
-      </w:r>
-      <w:r>
-        <w:rPr>
-          <w:rFonts w:hint="eastAsia"/>
-        </w:rPr>
-        <w:t>사용</w:t>
-      </w:r>
-    </w:p>
-    <w:p>
-      <w:proofErr w:type="spellStart"/>
-      <w:r>
-        <w:rPr>
-          <w:rFonts w:hint="eastAsia"/>
-        </w:rPr>
-        <w:t>R</w:t>
-      </w:r>
-      <w:r>
-        <w:t>ecv</w:t>
-      </w:r>
-      <w:proofErr w:type="spellEnd"/>
       <w:r>
         <w:rPr>
           <w:rFonts w:hint="eastAsia"/>
@@ -4048,106 +3887,20 @@
         <w:rPr>
           <w:color w:val="FF0000"/>
         </w:rPr>
-        <w:t xml:space="preserve">void </w:t>
-      </w:r>
-      <w:proofErr w:type="gramStart"/>
-      <w:r>
+        <w:t>void Scene::AddMissile(); void Scene::AddEnemy(); void Scene::EnemyMove();</w:t>
+      </w:r>
+    </w:p>
+    <w:p>
+      <w:pPr>
         <w:rPr>
           <w:color w:val="FF0000"/>
         </w:rPr>
-        <w:t>Scene::</w:t>
-      </w:r>
-      <w:proofErr w:type="spellStart"/>
-      <w:proofErr w:type="gramEnd"/>
+      </w:pPr>
       <w:r>
         <w:rPr>
           <w:color w:val="FF0000"/>
         </w:rPr>
-        <w:t>AddMissile</w:t>
-      </w:r>
-      <w:proofErr w:type="spellEnd"/>
-      <w:r>
-        <w:rPr>
-          <w:color w:val="FF0000"/>
-        </w:rPr>
-        <w:t>(); void Scene::</w:t>
-      </w:r>
-      <w:proofErr w:type="spellStart"/>
-      <w:r>
-        <w:rPr>
-          <w:color w:val="FF0000"/>
-        </w:rPr>
-        <w:t>AddEnemy</w:t>
-      </w:r>
-      <w:proofErr w:type="spellEnd"/>
-      <w:r>
-        <w:rPr>
-          <w:color w:val="FF0000"/>
-        </w:rPr>
-        <w:t>(); void Scene::</w:t>
-      </w:r>
-      <w:proofErr w:type="spellStart"/>
-      <w:r>
-        <w:rPr>
-          <w:color w:val="FF0000"/>
-        </w:rPr>
-        <w:t>EnemyMove</w:t>
-      </w:r>
-      <w:proofErr w:type="spellEnd"/>
-      <w:r>
-        <w:rPr>
-          <w:color w:val="FF0000"/>
-        </w:rPr>
-        <w:t>();</w:t>
-      </w:r>
-    </w:p>
-    <w:p>
-      <w:pPr>
-        <w:rPr>
-          <w:color w:val="FF0000"/>
-        </w:rPr>
-      </w:pPr>
-      <w:r>
-        <w:rPr>
-          <w:color w:val="FF0000"/>
-        </w:rPr>
-        <w:t xml:space="preserve">void </w:t>
-      </w:r>
-      <w:proofErr w:type="gramStart"/>
-      <w:r>
-        <w:rPr>
-          <w:color w:val="FF0000"/>
-        </w:rPr>
-        <w:t>Scene::</w:t>
-      </w:r>
-      <w:proofErr w:type="spellStart"/>
-      <w:proofErr w:type="gramEnd"/>
-      <w:r>
-        <w:rPr>
-          <w:color w:val="FF0000"/>
-        </w:rPr>
-        <w:t>RemoveMissile</w:t>
-      </w:r>
-      <w:proofErr w:type="spellEnd"/>
-      <w:r>
-        <w:rPr>
-          <w:color w:val="FF0000"/>
-        </w:rPr>
-        <w:t xml:space="preserve">(); void </w:t>
-      </w:r>
-      <w:proofErr w:type="spellStart"/>
-      <w:r>
-        <w:rPr>
-          <w:color w:val="FF0000"/>
-        </w:rPr>
-        <w:t>RemovePlayer</w:t>
-      </w:r>
-      <w:proofErr w:type="spellEnd"/>
-      <w:r>
-        <w:rPr>
-          <w:color w:val="FF0000"/>
-        </w:rPr>
-        <w:t>();</w:t>
+        <w:t>void Scene::RemoveMissile(); void RemovePlayer();</w:t>
       </w:r>
     </w:p>
     <w:p/>
@@ -4184,16 +3937,9 @@
       <w:r>
         <w:t xml:space="preserve"> </w:t>
       </w:r>
-      <w:proofErr w:type="spellStart"/>
-      <w:proofErr w:type="gramStart"/>
-      <w:r>
-        <w:t>SendNewMissile</w:t>
-      </w:r>
-      <w:proofErr w:type="spellEnd"/>
-      <w:r>
-        <w:t>(</w:t>
-      </w:r>
-      <w:proofErr w:type="gramEnd"/>
+      <w:r>
+        <w:t>SendNewMissile(</w:t>
+      </w:r>
       <w:r>
         <w:t>);</w:t>
       </w:r>
@@ -4300,43 +4046,34 @@
         <w:t>i</w:t>
       </w:r>
       <w:r>
-        <w:t xml:space="preserve">nt </w:t>
-      </w:r>
-      <w:proofErr w:type="spellStart"/>
-      <w:proofErr w:type="gramStart"/>
-      <w:r>
-        <w:t>SendPlayerMove</w:t>
-      </w:r>
-      <w:proofErr w:type="spellEnd"/>
-      <w:r>
-        <w:t>(</w:t>
-      </w:r>
-      <w:proofErr w:type="gramEnd"/>
-      <w:r>
-        <w:t>);</w:t>
-      </w:r>
-    </w:p>
-    <w:p>
-      <w:r>
-        <w:rPr>
-          <w:rFonts w:hint="eastAsia"/>
-        </w:rPr>
-        <w:t>플레이어가 움직이고 나서의</w:t>
-      </w:r>
-      <w:r>
-        <w:t xml:space="preserve"> </w:t>
-      </w:r>
-      <w:r>
-        <w:rPr>
-          <w:rFonts w:hint="eastAsia"/>
-        </w:rPr>
-        <w:t>월드 행렬을 그대로</w:t>
-      </w:r>
-      <w:r>
-        <w:rPr>
-          <w:rFonts w:hint="eastAsia"/>
-        </w:rPr>
-        <w:t xml:space="preserve"> 보내준다.</w:t>
+        <w:t>nt SendPlayerMove();</w:t>
+      </w:r>
+    </w:p>
+    <w:p>
+      <w:pPr>
+        <w:rPr>
+          <w:color w:val="FF0000"/>
+        </w:rPr>
+      </w:pPr>
+      <w:r>
+        <w:rPr>
+          <w:rFonts w:hint="eastAsia"/>
+          <w:color w:val="FF0000"/>
+        </w:rPr>
+        <w:t xml:space="preserve">플레이어가 움직이고 난 후 </w:t>
+      </w:r>
+      <w:r>
+        <w:rPr>
+          <w:color w:val="FF0000"/>
+        </w:rPr>
+        <w:t>position, rotation</w:t>
+      </w:r>
+      <w:r>
+        <w:rPr>
+          <w:rFonts w:hint="eastAsia"/>
+          <w:color w:val="FF0000"/>
+        </w:rPr>
+        <w:t>값을 보내준다.</w:t>
       </w:r>
     </w:p>
     <w:p/>
@@ -4402,20 +4139,7 @@
     </w:p>
     <w:p>
       <w:r>
-        <w:t xml:space="preserve">int </w:t>
-      </w:r>
-      <w:proofErr w:type="spellStart"/>
-      <w:proofErr w:type="gramStart"/>
-      <w:r>
-        <w:t>CheckCollideWithMissile</w:t>
-      </w:r>
-      <w:proofErr w:type="spellEnd"/>
-      <w:r>
-        <w:t>(</w:t>
-      </w:r>
-      <w:proofErr w:type="gramEnd"/>
-      <w:r>
-        <w:t>);</w:t>
+        <w:t>int CheckCollideWithMissile();</w:t>
       </w:r>
     </w:p>
     <w:p>
@@ -4494,7 +4218,6 @@
           <w:color w:val="FF0000"/>
         </w:rPr>
       </w:pPr>
-      <w:proofErr w:type="gramStart"/>
       <w:r>
         <w:rPr>
           <w:rFonts w:hint="eastAsia"/>
@@ -4506,77 +4229,48 @@
         <w:rPr>
           <w:color w:val="FF0000"/>
         </w:rPr>
+        <w:t xml:space="preserve">Animate(), Render() </w:t>
+      </w:r>
+      <w:r>
+        <w:rPr>
+          <w:rFonts w:hint="eastAsia"/>
+          <w:color w:val="FF0000"/>
+        </w:rPr>
+        <w:t>수정</w:t>
+      </w:r>
+    </w:p>
+    <w:p>
+      <w:pPr>
+        <w:rPr>
+          <w:color w:val="FF0000"/>
+        </w:rPr>
+      </w:pPr>
+      <w:r>
+        <w:rPr>
+          <w:rFonts w:hint="eastAsia"/>
+          <w:color w:val="FF0000"/>
+        </w:rPr>
+        <w:t xml:space="preserve">미사일에 대한 </w:t>
+      </w:r>
+      <w:r>
+        <w:rPr>
+          <w:color w:val="FF0000"/>
+        </w:rPr>
         <w:t>Animate</w:t>
       </w:r>
-      <w:proofErr w:type="gramEnd"/>
-      <w:r>
-        <w:rPr>
+      <w:r>
+        <w:rPr>
+          <w:rFonts w:hint="eastAsia"/>
           <w:color w:val="FF0000"/>
         </w:rPr>
-        <w:t xml:space="preserve">(), Render() </w:t>
+        <w:t>시 임계영역을 걸고 실행</w:t>
       </w:r>
       <w:r>
         <w:rPr>
           <w:rFonts w:hint="eastAsia"/>
           <w:color w:val="FF0000"/>
         </w:rPr>
-        <w:t>수정</w:t>
-      </w:r>
-    </w:p>
-    <w:p>
-      <w:pPr>
-        <w:rPr>
-          <w:color w:val="FF0000"/>
-        </w:rPr>
-      </w:pPr>
-      <w:r>
-        <w:rPr>
-          <w:rFonts w:hint="eastAsia"/>
-          <w:color w:val="FF0000"/>
-        </w:rPr>
-        <w:t xml:space="preserve">미사일에 대한 </w:t>
-      </w:r>
-      <w:r>
-        <w:rPr>
-          <w:color w:val="FF0000"/>
-        </w:rPr>
-        <w:t>Animate</w:t>
-      </w:r>
-      <w:r>
-        <w:rPr>
-          <w:rFonts w:hint="eastAsia"/>
-          <w:color w:val="FF0000"/>
-        </w:rPr>
-        <w:t>시 임계영역을 걸고 실행하고,</w:t>
-      </w:r>
-      <w:r>
-        <w:rPr>
-          <w:color w:val="FF0000"/>
-        </w:rPr>
-        <w:t xml:space="preserve"> Render</w:t>
-      </w:r>
-      <w:r>
-        <w:rPr>
-          <w:rFonts w:hint="eastAsia"/>
-          <w:color w:val="FF0000"/>
-        </w:rPr>
-        <w:t xml:space="preserve">의 경우 </w:t>
-      </w:r>
-      <w:proofErr w:type="spellStart"/>
-      <w:r>
-        <w:rPr>
-          <w:rFonts w:hint="eastAsia"/>
-          <w:color w:val="FF0000"/>
-        </w:rPr>
-        <w:t>쉐이더로</w:t>
-      </w:r>
-      <w:proofErr w:type="spellEnd"/>
-      <w:r>
-        <w:rPr>
-          <w:rFonts w:hint="eastAsia"/>
-          <w:color w:val="FF0000"/>
-        </w:rPr>
-        <w:t xml:space="preserve"> 월드행렬을 보내주는 부분에만 짧게 임계영역을 설정한다.</w:t>
+        <w:t>한다.</w:t>
       </w:r>
     </w:p>
     <w:p/>
@@ -4607,28 +4301,7 @@
     </w:p>
     <w:p>
       <w:r>
-        <w:t xml:space="preserve">int </w:t>
-      </w:r>
-      <w:proofErr w:type="spellStart"/>
-      <w:proofErr w:type="gramStart"/>
-      <w:r>
-        <w:t>SendMissileRemove</w:t>
-      </w:r>
-      <w:proofErr w:type="spellEnd"/>
-      <w:r>
-        <w:t>(</w:t>
-      </w:r>
-      <w:proofErr w:type="gramEnd"/>
-      <w:r>
-        <w:t>UINT _</w:t>
-      </w:r>
-      <w:proofErr w:type="spellStart"/>
-      <w:r>
-        <w:t>missileId</w:t>
-      </w:r>
-      <w:proofErr w:type="spellEnd"/>
-      <w:r>
-        <w:t>);</w:t>
+        <w:t>int SendMissileRemove(UINT _missileId);</w:t>
       </w:r>
     </w:p>
     <w:p>
@@ -4676,20 +4349,7 @@
     </w:p>
     <w:p>
       <w:r>
-        <w:t xml:space="preserve">int </w:t>
-      </w:r>
-      <w:proofErr w:type="spellStart"/>
-      <w:proofErr w:type="gramStart"/>
-      <w:r>
-        <w:t>SendPlayerRemove</w:t>
-      </w:r>
-      <w:proofErr w:type="spellEnd"/>
-      <w:r>
-        <w:t>(</w:t>
-      </w:r>
-      <w:proofErr w:type="gramEnd"/>
-      <w:r>
-        <w:t>);</w:t>
+        <w:t>int SendPlayerRemove();</w:t>
       </w:r>
     </w:p>
     <w:p>
@@ -4762,7 +4422,6 @@
           <w:szCs w:val="24"/>
         </w:rPr>
       </w:pPr>
-      <w:proofErr w:type="gramStart"/>
       <w:r>
         <w:rPr>
           <w:sz w:val="22"/>
@@ -4770,7 +4429,6 @@
         </w:rPr>
         <w:t xml:space="preserve">// </w:t>
       </w:r>
-      <w:proofErr w:type="spellStart"/>
       <w:r>
         <w:rPr>
           <w:rFonts w:hint="eastAsia"/>
@@ -4786,8 +4444,6 @@
         </w:rPr>
         <w:t>orldTransform</w:t>
       </w:r>
-      <w:proofErr w:type="spellEnd"/>
-      <w:proofErr w:type="gramEnd"/>
       <w:r>
         <w:rPr>
           <w:rFonts w:hint="eastAsia"/>
@@ -4881,119 +4537,75 @@
         <w:rPr>
           <w:rFonts w:hint="eastAsia"/>
         </w:rPr>
-        <w:t xml:space="preserve">사용되는 전역 </w:t>
-      </w:r>
-      <w:proofErr w:type="gramStart"/>
-      <w:r>
-        <w:rPr>
-          <w:rFonts w:hint="eastAsia"/>
-        </w:rPr>
-        <w:t xml:space="preserve">변수 </w:t>
-      </w:r>
-      <w:r>
-        <w:t>:</w:t>
-      </w:r>
-      <w:proofErr w:type="gramEnd"/>
-      <w:r>
+        <w:t xml:space="preserve">사용되는 전역 변수 </w:t>
+      </w:r>
+      <w:r>
+        <w:t xml:space="preserve">: </w:t>
+      </w:r>
+      <w:r>
+        <w:rPr>
+          <w:rFonts w:hint="eastAsia"/>
+        </w:rPr>
         <w:t xml:space="preserve"> </w:t>
       </w:r>
-      <w:r>
-        <w:rPr>
-          <w:rFonts w:hint="eastAsia"/>
-        </w:rPr>
-        <w:t xml:space="preserve"> </w:t>
-      </w:r>
-    </w:p>
-    <w:p>
-      <w:r>
-        <w:rPr>
-          <w:rFonts w:hint="eastAsia"/>
+    </w:p>
+    <w:p>
+      <w:r>
+        <w:rPr>
+          <w:rFonts w:hint="eastAsia"/>
+        </w:rPr>
+        <w:t>S</w:t>
+      </w:r>
+      <w:r>
+        <w:t xml:space="preserve">ESSION – </w:t>
+      </w:r>
+      <w:r>
+        <w:rPr>
+          <w:rFonts w:hint="eastAsia"/>
+          <w:strike/>
+        </w:rPr>
+        <w:t xml:space="preserve">해당 클라이언트의 </w:t>
+      </w:r>
+      <w:r>
+        <w:rPr>
+          <w:strike/>
+        </w:rPr>
+        <w:t>id</w:t>
+      </w:r>
+      <w:r>
+        <w:rPr>
+          <w:rFonts w:hint="eastAsia"/>
+          <w:strike/>
+        </w:rPr>
+        <w:t>값과 이동,회전 정보를 갖고 있는 월드 행렬을 담는 클래스</w:t>
+      </w:r>
+    </w:p>
+    <w:p>
+      <w:pPr>
+        <w:rPr>
+          <w:color w:val="FF0000"/>
+        </w:rPr>
+      </w:pPr>
+      <w:r>
+        <w:rPr>
+          <w:rFonts w:hint="eastAsia"/>
+          <w:color w:val="FF0000"/>
         </w:rPr>
         <w:lastRenderedPageBreak/>
-        <w:t>S</w:t>
-      </w:r>
-      <w:r>
-        <w:t xml:space="preserve">ESSION – </w:t>
-      </w:r>
-      <w:r>
-        <w:rPr>
-          <w:rFonts w:hint="eastAsia"/>
-          <w:strike/>
-        </w:rPr>
         <w:t xml:space="preserve">해당 클라이언트의 </w:t>
       </w:r>
       <w:r>
         <w:rPr>
-          <w:strike/>
+          <w:color w:val="FF0000"/>
         </w:rPr>
         <w:t>id</w:t>
       </w:r>
       <w:r>
         <w:rPr>
           <w:rFonts w:hint="eastAsia"/>
-          <w:strike/>
-        </w:rPr>
-        <w:t xml:space="preserve">값과 </w:t>
-      </w:r>
-      <w:proofErr w:type="gramStart"/>
-      <w:r>
-        <w:rPr>
-          <w:rFonts w:hint="eastAsia"/>
-          <w:strike/>
-        </w:rPr>
-        <w:t>이동,회전</w:t>
-      </w:r>
-      <w:proofErr w:type="gramEnd"/>
-      <w:r>
-        <w:rPr>
-          <w:rFonts w:hint="eastAsia"/>
-          <w:strike/>
-        </w:rPr>
-        <w:t xml:space="preserve"> 정보를 갖고 있는 월드 행렬을 담는 클래스</w:t>
-      </w:r>
-    </w:p>
-    <w:p>
-      <w:pPr>
-        <w:rPr>
-          <w:rFonts w:hint="eastAsia"/>
           <w:color w:val="FF0000"/>
         </w:rPr>
-      </w:pPr>
-      <w:r>
-        <w:rPr>
-          <w:rFonts w:hint="eastAsia"/>
-          <w:color w:val="FF0000"/>
-        </w:rPr>
-        <w:t xml:space="preserve">해당 클라이언트의 </w:t>
-      </w:r>
-      <w:r>
-        <w:rPr>
-          <w:color w:val="FF0000"/>
-        </w:rPr>
-        <w:t>id</w:t>
-      </w:r>
-      <w:r>
-        <w:rPr>
-          <w:rFonts w:hint="eastAsia"/>
-          <w:color w:val="FF0000"/>
-        </w:rPr>
-        <w:t xml:space="preserve">값과 </w:t>
-      </w:r>
-      <w:proofErr w:type="gramStart"/>
-      <w:r>
-        <w:rPr>
-          <w:rFonts w:hint="eastAsia"/>
-          <w:color w:val="FF0000"/>
-        </w:rPr>
-        <w:t>이동,회전</w:t>
-      </w:r>
-      <w:proofErr w:type="gramEnd"/>
-      <w:r>
-        <w:rPr>
-          <w:rFonts w:hint="eastAsia"/>
-          <w:color w:val="FF0000"/>
-        </w:rPr>
-        <w:t xml:space="preserve"> 정보를 담는 클래스</w:t>
+        <w:t>값과 이동,회전 정보를 담는 클래스</w:t>
       </w:r>
     </w:p>
     <w:p/>
@@ -5008,13 +4620,8 @@
       </w:r>
     </w:p>
     <w:p>
-      <w:proofErr w:type="spellStart"/>
-      <w:r>
-        <w:t>unordered_map</w:t>
-      </w:r>
-      <w:proofErr w:type="spellEnd"/>
-      <w:r>
-        <w:t>&lt;</w:t>
+      <w:r>
+        <w:t>unordered_map&lt;</w:t>
       </w:r>
       <w:r>
         <w:t>USHORT</w:t>
@@ -5031,11 +4638,9 @@
       <w:r>
         <w:t xml:space="preserve"> </w:t>
       </w:r>
-      <w:proofErr w:type="spellStart"/>
       <w:r>
         <w:t>cid</w:t>
       </w:r>
-      <w:proofErr w:type="spellEnd"/>
       <w:r>
         <w:rPr>
           <w:rFonts w:hint="eastAsia"/>
@@ -5054,15 +4659,7 @@
     </w:p>
     <w:p>
       <w:r>
-        <w:t xml:space="preserve">int </w:t>
-      </w:r>
-      <w:proofErr w:type="spellStart"/>
-      <w:r>
-        <w:t>cid</w:t>
-      </w:r>
-      <w:proofErr w:type="spellEnd"/>
-      <w:r>
-        <w:t xml:space="preserve">, mid; </w:t>
+        <w:t xml:space="preserve">int cid, mid; </w:t>
       </w:r>
       <w:r>
         <w:rPr>
@@ -5091,14 +4688,12 @@
         </w:rPr>
         <w:t xml:space="preserve"> </w:t>
       </w:r>
-      <w:proofErr w:type="gramStart"/>
       <w:r>
         <w:rPr>
           <w:rFonts w:hint="eastAsia"/>
         </w:rPr>
         <w:t>부여 받을</w:t>
       </w:r>
-      <w:proofErr w:type="gramEnd"/>
       <w:r>
         <w:rPr>
           <w:rFonts w:hint="eastAsia"/>
@@ -5247,20 +4842,7 @@
     </w:p>
     <w:p>
       <w:r>
-        <w:t xml:space="preserve">void </w:t>
-      </w:r>
-      <w:proofErr w:type="spellStart"/>
-      <w:proofErr w:type="gramStart"/>
-      <w:r>
-        <w:t>AcceptClient</w:t>
-      </w:r>
-      <w:proofErr w:type="spellEnd"/>
-      <w:r>
-        <w:t>(</w:t>
-      </w:r>
-      <w:proofErr w:type="gramEnd"/>
-      <w:r>
-        <w:t>)</w:t>
+        <w:t>void AcceptClient()</w:t>
       </w:r>
       <w:r>
         <w:t>;</w:t>
@@ -5268,19 +4850,11 @@
     </w:p>
     <w:p/>
     <w:p>
-      <w:proofErr w:type="spellStart"/>
-      <w:r>
-        <w:rPr>
-          <w:rFonts w:hint="eastAsia"/>
-        </w:rPr>
-        <w:t>윈속</w:t>
-      </w:r>
-      <w:proofErr w:type="spellEnd"/>
-      <w:r>
-        <w:rPr>
-          <w:rFonts w:hint="eastAsia"/>
-        </w:rPr>
-        <w:t xml:space="preserve"> 초기화,</w:t>
+      <w:r>
+        <w:rPr>
+          <w:rFonts w:hint="eastAsia"/>
+        </w:rPr>
+        <w:t>윈속 초기화,</w:t>
       </w:r>
       <w:r>
         <w:t xml:space="preserve"> </w:t>
@@ -5388,86 +4962,6 @@
         <w:t>미사일 정보를 갱신해주는 쓰레드를 따로 생성한다.</w:t>
       </w:r>
     </w:p>
-    <w:p/>
-    <w:p>
-      <w:r>
-        <w:rPr>
-          <w:rFonts w:hint="eastAsia"/>
-        </w:rPr>
-        <w:t>D</w:t>
-      </w:r>
-      <w:r>
-        <w:t xml:space="preserve">WORD WINAPI </w:t>
-      </w:r>
-      <w:proofErr w:type="spellStart"/>
-      <w:proofErr w:type="gramStart"/>
-      <w:r>
-        <w:t>ProcessIO</w:t>
-      </w:r>
-      <w:proofErr w:type="spellEnd"/>
-      <w:r>
-        <w:t>(</w:t>
-      </w:r>
-      <w:proofErr w:type="gramEnd"/>
-      <w:r>
-        <w:t>LPVOID _</w:t>
-      </w:r>
-      <w:proofErr w:type="spellStart"/>
-      <w:r>
-        <w:t>arg</w:t>
-      </w:r>
-      <w:proofErr w:type="spellEnd"/>
-      <w:r>
-        <w:t xml:space="preserve">) </w:t>
-      </w:r>
-    </w:p>
-    <w:p>
-      <w:r>
-        <w:rPr>
-          <w:rFonts w:hint="eastAsia"/>
-        </w:rPr>
-        <w:t xml:space="preserve">아래에 서술할 </w:t>
-      </w:r>
-      <w:r>
-        <w:t>1~3</w:t>
-      </w:r>
-      <w:r>
-        <w:rPr>
-          <w:rFonts w:hint="eastAsia"/>
-        </w:rPr>
-        <w:t>번의 함수를 순차적으로 수행한다.</w:t>
-      </w:r>
-      <w:r>
-        <w:t xml:space="preserve"> _</w:t>
-      </w:r>
-      <w:proofErr w:type="spellStart"/>
-      <w:r>
-        <w:t>arg</w:t>
-      </w:r>
-      <w:proofErr w:type="spellEnd"/>
-      <w:r>
-        <w:rPr>
-          <w:rFonts w:hint="eastAsia"/>
-        </w:rPr>
-        <w:t xml:space="preserve">로 그 클라이언트의 </w:t>
-      </w:r>
-      <w:r>
-        <w:t>id</w:t>
-      </w:r>
-      <w:r>
-        <w:rPr>
-          <w:rFonts w:hint="eastAsia"/>
-        </w:rPr>
-        <w:t>를</w:t>
-      </w:r>
-      <w:r>
-        <w:rPr>
-          <w:rFonts w:hint="eastAsia"/>
-        </w:rPr>
-        <w:t xml:space="preserve"> 넘긴다.</w:t>
-      </w:r>
-    </w:p>
-    <w:p/>
     <w:p>
       <w:pPr>
         <w:pStyle w:val="a3"/>
@@ -5507,20 +5001,7 @@
     </w:p>
     <w:p>
       <w:r>
-        <w:t xml:space="preserve">bool </w:t>
-      </w:r>
-      <w:proofErr w:type="spellStart"/>
-      <w:proofErr w:type="gramStart"/>
-      <w:r>
-        <w:t>SendAddPlayer</w:t>
-      </w:r>
-      <w:proofErr w:type="spellEnd"/>
-      <w:r>
-        <w:t>(</w:t>
-      </w:r>
-      <w:proofErr w:type="gramEnd"/>
-      <w:r>
-        <w:t>);</w:t>
+        <w:t>bool SendAddPlayer();</w:t>
       </w:r>
     </w:p>
     <w:p>
@@ -5531,59 +5012,54 @@
         <w:t>방금 접속한 세션의 정보를 이미 접속해 있는 모든 클라이언트에게 보내주고,</w:t>
       </w:r>
       <w:r>
+        <w:t xml:space="preserve"> cid</w:t>
+      </w:r>
+      <w:r>
+        <w:rPr>
+          <w:rFonts w:hint="eastAsia"/>
+        </w:rPr>
+        <w:t xml:space="preserve">값을 </w:t>
+      </w:r>
+      <w:r>
+        <w:t xml:space="preserve">1 </w:t>
+      </w:r>
+      <w:r>
+        <w:rPr>
+          <w:rFonts w:hint="eastAsia"/>
+        </w:rPr>
+        <w:t>증가시킨다.</w:t>
+      </w:r>
+      <w:r>
         <w:t xml:space="preserve"> </w:t>
       </w:r>
-      <w:proofErr w:type="spellStart"/>
-      <w:r>
-        <w:t>cid</w:t>
-      </w:r>
-      <w:proofErr w:type="spellEnd"/>
-      <w:r>
-        <w:rPr>
-          <w:rFonts w:hint="eastAsia"/>
-        </w:rPr>
-        <w:t xml:space="preserve">값을 </w:t>
-      </w:r>
-      <w:r>
-        <w:t xml:space="preserve">1 </w:t>
-      </w:r>
-      <w:r>
-        <w:rPr>
-          <w:rFonts w:hint="eastAsia"/>
-        </w:rPr>
-        <w:t>증가시킨다.</w:t>
-      </w:r>
-      <w:r>
+      <w:r>
+        <w:rPr>
+          <w:rFonts w:hint="eastAsia"/>
+        </w:rPr>
+        <w:t xml:space="preserve">모든 </w:t>
+      </w:r>
+      <w:r>
+        <w:t>send</w:t>
+      </w:r>
+      <w:r>
+        <w:rPr>
+          <w:rFonts w:hint="eastAsia"/>
+        </w:rPr>
+        <w:t xml:space="preserve">가 </w:t>
+      </w:r>
+      <w:r>
+        <w:rPr>
+          <w:rFonts w:hint="eastAsia"/>
+        </w:rPr>
+        <w:t>성공했을 시에</w:t>
+      </w:r>
+      <w:r>
+        <w:rPr>
+          <w:rFonts w:hint="eastAsia"/>
+        </w:rPr>
         <w:t xml:space="preserve"> </w:t>
       </w:r>
       <w:r>
-        <w:rPr>
-          <w:rFonts w:hint="eastAsia"/>
-        </w:rPr>
-        <w:t xml:space="preserve">모든 </w:t>
-      </w:r>
-      <w:r>
-        <w:t>send</w:t>
-      </w:r>
-      <w:r>
-        <w:rPr>
-          <w:rFonts w:hint="eastAsia"/>
-        </w:rPr>
-        <w:t xml:space="preserve">가 </w:t>
-      </w:r>
-      <w:r>
-        <w:rPr>
-          <w:rFonts w:hint="eastAsia"/>
-        </w:rPr>
-        <w:t>성공했을 시에</w:t>
-      </w:r>
-      <w:r>
-        <w:rPr>
-          <w:rFonts w:hint="eastAsia"/>
-        </w:rPr>
-        <w:t xml:space="preserve"> </w:t>
-      </w:r>
-      <w:r>
         <w:t>true</w:t>
       </w:r>
       <w:r>
@@ -5594,13 +5070,7 @@
       </w:r>
     </w:p>
     <w:p/>
-    <w:p>
-      <w:pPr>
-        <w:rPr>
-          <w:rFonts w:hint="eastAsia"/>
-        </w:rPr>
-      </w:pPr>
-    </w:p>
+    <w:p/>
     <w:p>
       <w:pPr>
         <w:pStyle w:val="a3"/>
@@ -5640,20 +5110,7 @@
     </w:p>
     <w:p>
       <w:r>
-        <w:t xml:space="preserve">bool </w:t>
-      </w:r>
-      <w:proofErr w:type="spellStart"/>
-      <w:proofErr w:type="gramStart"/>
-      <w:r>
-        <w:t>SendWorldData</w:t>
-      </w:r>
-      <w:proofErr w:type="spellEnd"/>
-      <w:r>
-        <w:t>(</w:t>
-      </w:r>
-      <w:proofErr w:type="gramEnd"/>
-      <w:r>
-        <w:t>);</w:t>
+        <w:t>bool SendWorldData();</w:t>
       </w:r>
     </w:p>
     <w:p>
@@ -5759,6 +5216,7 @@
           <w:rFonts w:hint="eastAsia"/>
           <w:color w:val="FF0000"/>
         </w:rPr>
+        <w:lastRenderedPageBreak/>
         <w:t>&gt;</w:t>
       </w:r>
       <w:r>
@@ -5855,6 +5313,56 @@
       </w:r>
     </w:p>
     <w:p/>
+    <w:p/>
+    <w:p>
+      <w:r>
+        <w:rPr>
+          <w:rFonts w:hint="eastAsia"/>
+        </w:rPr>
+        <w:t>D</w:t>
+      </w:r>
+      <w:r>
+        <w:t xml:space="preserve">WORD WINAPI ProcessIO(LPVOID _arg) </w:t>
+      </w:r>
+    </w:p>
+    <w:p>
+      <w:r>
+        <w:rPr>
+          <w:rFonts w:hint="eastAsia"/>
+        </w:rPr>
+        <w:t xml:space="preserve">아래에 서술할 </w:t>
+      </w:r>
+      <w:r>
+        <w:t>1~</w:t>
+      </w:r>
+      <w:r>
+        <w:t>4</w:t>
+      </w:r>
+      <w:r>
+        <w:rPr>
+          <w:rFonts w:hint="eastAsia"/>
+        </w:rPr>
+        <w:t>번의 함수를 순차적으로 수행한다.</w:t>
+      </w:r>
+      <w:r>
+        <w:t xml:space="preserve"> _arg</w:t>
+      </w:r>
+      <w:r>
+        <w:rPr>
+          <w:rFonts w:hint="eastAsia"/>
+        </w:rPr>
+        <w:t xml:space="preserve">로 그 클라이언트의 </w:t>
+      </w:r>
+      <w:r>
+        <w:t>id</w:t>
+      </w:r>
+      <w:r>
+        <w:rPr>
+          <w:rFonts w:hint="eastAsia"/>
+        </w:rPr>
+        <w:t>를 넘긴다.</w:t>
+      </w:r>
+    </w:p>
     <w:p/>
     <w:p>
       <w:pPr>
@@ -5904,26 +5412,11 @@
         <w:t>3</w:t>
       </w:r>
       <w:r>
-        <w:t xml:space="preserve">-1. bool </w:t>
-      </w:r>
-      <w:proofErr w:type="spellStart"/>
-      <w:proofErr w:type="gramStart"/>
-      <w:r>
-        <w:t>SendAddMissile</w:t>
-      </w:r>
-      <w:proofErr w:type="spellEnd"/>
-      <w:r>
-        <w:t>(</w:t>
-      </w:r>
-      <w:proofErr w:type="gramEnd"/>
-      <w:r>
-        <w:t>USHORT _</w:t>
-      </w:r>
-      <w:proofErr w:type="spellStart"/>
-      <w:r>
-        <w:t>cid</w:t>
-      </w:r>
-      <w:proofErr w:type="spellEnd"/>
+        <w:t>-1. bool SendAddMissile(</w:t>
+      </w:r>
+      <w:r>
+        <w:t>USHORT _cid</w:t>
+      </w:r>
       <w:r>
         <w:t>);</w:t>
       </w:r>
@@ -6059,20 +5552,7 @@
         <w:t>3</w:t>
       </w:r>
       <w:r>
-        <w:t xml:space="preserve">-2. bool </w:t>
-      </w:r>
-      <w:proofErr w:type="spellStart"/>
-      <w:proofErr w:type="gramStart"/>
-      <w:r>
-        <w:t>SendMovePlayer</w:t>
-      </w:r>
-      <w:proofErr w:type="spellEnd"/>
-      <w:r>
-        <w:t>(</w:t>
-      </w:r>
-      <w:proofErr w:type="gramEnd"/>
-      <w:r>
-        <w:t>const CS_MOVE_PLAYER&amp; _packet);</w:t>
+        <w:t>-2. bool SendMovePlayer(const CS_MOVE_PLAYER&amp; _packet);</w:t>
       </w:r>
     </w:p>
     <w:p>
@@ -6091,14 +5571,12 @@
         </w:rPr>
         <w:t xml:space="preserve">에 </w:t>
       </w:r>
-      <w:proofErr w:type="gramStart"/>
       <w:r>
         <w:rPr>
           <w:rFonts w:hint="eastAsia"/>
         </w:rPr>
         <w:t>위치,회전</w:t>
       </w:r>
-      <w:proofErr w:type="gramEnd"/>
       <w:r>
         <w:rPr>
           <w:rFonts w:hint="eastAsia"/>
@@ -6160,20 +5638,7 @@
         <w:t>b</w:t>
       </w:r>
       <w:r>
-        <w:t xml:space="preserve">ool </w:t>
-      </w:r>
-      <w:proofErr w:type="spellStart"/>
-      <w:proofErr w:type="gramStart"/>
-      <w:r>
-        <w:t>SendRemoveMissile</w:t>
-      </w:r>
-      <w:proofErr w:type="spellEnd"/>
-      <w:r>
-        <w:t>(</w:t>
-      </w:r>
-      <w:proofErr w:type="gramEnd"/>
-      <w:r>
-        <w:t>UINT _</w:t>
+        <w:t>ool SendRemoveMissile(UINT _</w:t>
       </w:r>
       <w:r>
         <w:t>mi</w:t>
@@ -6253,26 +5718,11 @@
         <w:t>3</w:t>
       </w:r>
       <w:r>
-        <w:t xml:space="preserve">-4. bool </w:t>
-      </w:r>
-      <w:proofErr w:type="spellStart"/>
-      <w:proofErr w:type="gramStart"/>
-      <w:r>
-        <w:t>SendRemovePlayer</w:t>
-      </w:r>
-      <w:proofErr w:type="spellEnd"/>
-      <w:r>
-        <w:t>(</w:t>
-      </w:r>
-      <w:proofErr w:type="gramEnd"/>
-      <w:r>
-        <w:t>USHORT _</w:t>
-      </w:r>
-      <w:proofErr w:type="spellStart"/>
-      <w:r>
-        <w:t>cid</w:t>
-      </w:r>
-      <w:proofErr w:type="spellEnd"/>
+        <w:t>-4. bool SendRemovePlayer(</w:t>
+      </w:r>
+      <w:r>
+        <w:t>USHORT _cid</w:t>
+      </w:r>
       <w:r>
         <w:t xml:space="preserve">); </w:t>
       </w:r>
@@ -6306,19 +5756,11 @@
         <w:rPr>
           <w:rFonts w:hint="eastAsia"/>
         </w:rPr>
-        <w:t xml:space="preserve">시 모든 클라이언트에게 인자로 받은 소켓의 </w:t>
-      </w:r>
-      <w:proofErr w:type="spellStart"/>
-      <w:r>
-        <w:rPr>
-          <w:rFonts w:hint="eastAsia"/>
-        </w:rPr>
-        <w:t>c</w:t>
+        <w:t>시 모든 클라이언트에게 인자로 받은 소켓의 c</w:t>
       </w:r>
       <w:r>
         <w:t>id</w:t>
       </w:r>
-      <w:proofErr w:type="spellEnd"/>
       <w:r>
         <w:rPr>
           <w:rFonts w:hint="eastAsia"/>
@@ -6344,13 +5786,7 @@
         <w:t>에서도 그 정보를 삭제한다.</w:t>
       </w:r>
     </w:p>
-    <w:p>
-      <w:pPr>
-        <w:rPr>
-          <w:rFonts w:hint="eastAsia"/>
-        </w:rPr>
-      </w:pPr>
-    </w:p>
+    <w:p/>
     <w:p>
       <w:pPr>
         <w:rPr>
@@ -6364,7 +5800,6 @@
           <w:sz w:val="24"/>
           <w:szCs w:val="28"/>
         </w:rPr>
-        <w:lastRenderedPageBreak/>
         <w:t>#</w:t>
       </w:r>
       <w:r>
@@ -6403,6 +5838,7 @@
           <w:sz w:val="22"/>
           <w:szCs w:val="24"/>
         </w:rPr>
+        <w:lastRenderedPageBreak/>
         <w:t>*</w:t>
       </w:r>
       <w:r>
@@ -6429,80 +5865,73 @@
           <w:szCs w:val="28"/>
         </w:rPr>
       </w:pPr>
-      <w:proofErr w:type="spellStart"/>
       <w:r>
         <w:rPr>
           <w:rFonts w:hint="eastAsia"/>
           <w:sz w:val="24"/>
           <w:szCs w:val="28"/>
         </w:rPr>
-        <w:t>김시인</w:t>
-      </w:r>
-      <w:proofErr w:type="spellEnd"/>
-      <w:r>
-        <w:rPr>
-          <w:rFonts w:hint="eastAsia"/>
+        <w:t xml:space="preserve">김시인 </w:t>
+      </w:r>
+    </w:p>
+    <w:p>
+      <w:pPr>
+        <w:rPr>
           <w:sz w:val="24"/>
           <w:szCs w:val="28"/>
         </w:rPr>
-        <w:t xml:space="preserve"> </w:t>
-      </w:r>
-    </w:p>
-    <w:p>
-      <w:pPr>
+      </w:pPr>
+      <w:r>
         <w:rPr>
           <w:sz w:val="24"/>
           <w:szCs w:val="28"/>
         </w:rPr>
-      </w:pPr>
-      <w:r>
+        <w:t>-Client</w:t>
+      </w:r>
+    </w:p>
+    <w:p>
+      <w:pPr>
         <w:rPr>
           <w:sz w:val="24"/>
           <w:szCs w:val="28"/>
         </w:rPr>
-        <w:t>-Client</w:t>
-      </w:r>
-    </w:p>
-    <w:p>
-      <w:pPr>
+      </w:pPr>
+      <w:r>
         <w:rPr>
           <w:sz w:val="24"/>
           <w:szCs w:val="28"/>
         </w:rPr>
-      </w:pPr>
-      <w:proofErr w:type="spellStart"/>
-      <w:proofErr w:type="gramStart"/>
-      <w:r>
+        <w:t xml:space="preserve">GameFramework::RecvWorldData();  </w:t>
+      </w:r>
+    </w:p>
+    <w:p>
+      <w:pPr>
         <w:rPr>
           <w:sz w:val="24"/>
           <w:szCs w:val="28"/>
         </w:rPr>
-        <w:t>GameFramework</w:t>
-      </w:r>
-      <w:proofErr w:type="spellEnd"/>
+      </w:pPr>
       <w:r>
         <w:rPr>
           <w:sz w:val="24"/>
           <w:szCs w:val="28"/>
         </w:rPr>
-        <w:t>::</w:t>
-      </w:r>
-      <w:proofErr w:type="spellStart"/>
-      <w:proofErr w:type="gramEnd"/>
-      <w:r>
+        <w:t xml:space="preserve">int SendPlayerMove(); </w:t>
+      </w:r>
+    </w:p>
+    <w:p>
+      <w:pPr>
         <w:rPr>
           <w:sz w:val="24"/>
           <w:szCs w:val="28"/>
         </w:rPr>
-        <w:t>RecvWorldData</w:t>
-      </w:r>
-      <w:proofErr w:type="spellEnd"/>
+      </w:pPr>
       <w:r>
         <w:rPr>
           <w:sz w:val="24"/>
           <w:szCs w:val="28"/>
         </w:rPr>
-        <w:t xml:space="preserve">();  </w:t>
+        <w:t xml:space="preserve">int SendPlayerRemove(); </w:t>
       </w:r>
     </w:p>
     <w:p>
@@ -6517,72 +5946,66 @@
           <w:sz w:val="24"/>
           <w:szCs w:val="28"/>
         </w:rPr>
-        <w:t xml:space="preserve">int </w:t>
-      </w:r>
-      <w:proofErr w:type="spellStart"/>
-      <w:proofErr w:type="gramStart"/>
-      <w:r>
+        <w:t>-Server</w:t>
+      </w:r>
+    </w:p>
+    <w:p>
+      <w:pPr>
         <w:rPr>
           <w:sz w:val="24"/>
           <w:szCs w:val="28"/>
         </w:rPr>
-        <w:t>SendPlayerMove</w:t>
-      </w:r>
-      <w:proofErr w:type="spellEnd"/>
+      </w:pPr>
       <w:r>
         <w:rPr>
           <w:sz w:val="24"/>
           <w:szCs w:val="28"/>
         </w:rPr>
-        <w:t>(</w:t>
-      </w:r>
-      <w:proofErr w:type="gramEnd"/>
+        <w:t>SESSION</w:t>
+      </w:r>
       <w:r>
         <w:rPr>
           <w:sz w:val="24"/>
           <w:szCs w:val="28"/>
         </w:rPr>
-        <w:t xml:space="preserve">); </w:t>
-      </w:r>
-    </w:p>
-    <w:p>
-      <w:pPr>
+        <w:t xml:space="preserve"> </w:t>
+      </w:r>
+      <w:r>
         <w:rPr>
           <w:sz w:val="24"/>
           <w:szCs w:val="28"/>
         </w:rPr>
-      </w:pPr>
-      <w:r>
+        <w:t xml:space="preserve">클래스 제작 </w:t>
+      </w:r>
+    </w:p>
+    <w:p>
+      <w:pPr>
         <w:rPr>
           <w:sz w:val="24"/>
           <w:szCs w:val="28"/>
         </w:rPr>
-        <w:t xml:space="preserve">int </w:t>
-      </w:r>
-      <w:proofErr w:type="spellStart"/>
-      <w:proofErr w:type="gramStart"/>
+      </w:pPr>
       <w:r>
         <w:rPr>
           <w:sz w:val="24"/>
           <w:szCs w:val="28"/>
         </w:rPr>
-        <w:t>SendPlayerRemove</w:t>
-      </w:r>
-      <w:proofErr w:type="spellEnd"/>
-      <w:r>
+        <w:t>bool SendAddPlayer();</w:t>
+      </w:r>
+    </w:p>
+    <w:p>
+      <w:pPr>
         <w:rPr>
           <w:sz w:val="24"/>
           <w:szCs w:val="28"/>
         </w:rPr>
-        <w:t>(</w:t>
-      </w:r>
-      <w:proofErr w:type="gramEnd"/>
+      </w:pPr>
       <w:r>
         <w:rPr>
           <w:sz w:val="24"/>
           <w:szCs w:val="28"/>
         </w:rPr>
-        <w:t xml:space="preserve">); </w:t>
+        <w:t xml:space="preserve">bool SendRemovePlayer(SOCKET _socket); </w:t>
       </w:r>
     </w:p>
     <w:p>
@@ -6592,41 +6015,44 @@
           <w:szCs w:val="28"/>
         </w:rPr>
       </w:pPr>
-      <w:r>
+    </w:p>
+    <w:p>
+      <w:pPr>
         <w:rPr>
           <w:sz w:val="24"/>
           <w:szCs w:val="28"/>
         </w:rPr>
-        <w:t>-Server</w:t>
-      </w:r>
-    </w:p>
-    <w:p>
-      <w:pPr>
-        <w:rPr>
+      </w:pPr>
+      <w:r>
+        <w:rPr>
+          <w:rFonts w:hint="eastAsia"/>
           <w:sz w:val="24"/>
           <w:szCs w:val="28"/>
         </w:rPr>
-      </w:pPr>
-      <w:r>
+        <w:t>김미령</w:t>
+      </w:r>
+    </w:p>
+    <w:p>
+      <w:pPr>
         <w:rPr>
           <w:sz w:val="24"/>
           <w:szCs w:val="28"/>
         </w:rPr>
-        <w:t>SESSION</w:t>
-      </w:r>
-      <w:r>
-        <w:rPr>
+      </w:pPr>
+      <w:r>
+        <w:rPr>
+          <w:rFonts w:hint="eastAsia"/>
           <w:sz w:val="24"/>
           <w:szCs w:val="28"/>
         </w:rPr>
-        <w:t xml:space="preserve"> </w:t>
+        <w:t>-C</w:t>
       </w:r>
       <w:r>
         <w:rPr>
           <w:sz w:val="24"/>
           <w:szCs w:val="28"/>
         </w:rPr>
-        <w:t xml:space="preserve">클래스 제작 </w:t>
+        <w:t>lient</w:t>
       </w:r>
     </w:p>
     <w:p>
@@ -6641,81 +6067,76 @@
           <w:sz w:val="24"/>
           <w:szCs w:val="28"/>
         </w:rPr>
-        <w:t xml:space="preserve">bool </w:t>
-      </w:r>
-      <w:proofErr w:type="spellStart"/>
-      <w:proofErr w:type="gramStart"/>
-      <w:r>
+        <w:t xml:space="preserve">ConnectToServer(); </w:t>
+      </w:r>
+    </w:p>
+    <w:p>
+      <w:pPr>
         <w:rPr>
           <w:sz w:val="24"/>
           <w:szCs w:val="28"/>
         </w:rPr>
-        <w:t>SendAddPlayer</w:t>
-      </w:r>
-      <w:proofErr w:type="spellEnd"/>
+      </w:pPr>
       <w:r>
         <w:rPr>
           <w:sz w:val="24"/>
           <w:szCs w:val="28"/>
         </w:rPr>
-        <w:t>(</w:t>
-      </w:r>
-      <w:proofErr w:type="gramEnd"/>
-      <w:r>
+        <w:t>int SendMissileRemove(UINT _missileId);</w:t>
+      </w:r>
+    </w:p>
+    <w:p>
+      <w:pPr>
         <w:rPr>
           <w:sz w:val="24"/>
           <w:szCs w:val="28"/>
         </w:rPr>
-        <w:t>);</w:t>
-      </w:r>
-    </w:p>
-    <w:p>
-      <w:pPr>
-        <w:rPr>
+      </w:pPr>
+      <w:r>
+        <w:rPr>
+          <w:rFonts w:hint="eastAsia"/>
           <w:sz w:val="24"/>
           <w:szCs w:val="28"/>
         </w:rPr>
-      </w:pPr>
+        <w:t>S</w:t>
+      </w:r>
       <w:r>
         <w:rPr>
           <w:sz w:val="24"/>
           <w:szCs w:val="28"/>
         </w:rPr>
-        <w:t xml:space="preserve">bool </w:t>
-      </w:r>
-      <w:proofErr w:type="spellStart"/>
-      <w:proofErr w:type="gramStart"/>
-      <w:r>
+        <w:t>erver</w:t>
+      </w:r>
+    </w:p>
+    <w:p>
+      <w:pPr>
         <w:rPr>
           <w:sz w:val="24"/>
           <w:szCs w:val="28"/>
         </w:rPr>
-        <w:t>SendRemovePlayer</w:t>
-      </w:r>
-      <w:proofErr w:type="spellEnd"/>
+      </w:pPr>
       <w:r>
         <w:rPr>
           <w:sz w:val="24"/>
           <w:szCs w:val="28"/>
         </w:rPr>
-        <w:t>(</w:t>
-      </w:r>
-      <w:proofErr w:type="gramEnd"/>
-      <w:r>
+        <w:t xml:space="preserve">void AcceptClient(); </w:t>
+      </w:r>
+    </w:p>
+    <w:p>
+      <w:pPr>
         <w:rPr>
           <w:sz w:val="24"/>
           <w:szCs w:val="28"/>
         </w:rPr>
-        <w:t xml:space="preserve">SOCKET _socket); </w:t>
-      </w:r>
-    </w:p>
-    <w:p>
-      <w:pPr>
+      </w:pPr>
+      <w:r>
         <w:rPr>
           <w:sz w:val="24"/>
           <w:szCs w:val="28"/>
         </w:rPr>
-      </w:pPr>
+        <w:t xml:space="preserve">DWORD WINAPI ProcessIO(LPVOID _arg); </w:t>
+      </w:r>
     </w:p>
     <w:p>
       <w:pPr>
@@ -6726,11 +6147,10 @@
       </w:pPr>
       <w:r>
         <w:rPr>
-          <w:rFonts w:hint="eastAsia"/>
           <w:sz w:val="24"/>
           <w:szCs w:val="28"/>
         </w:rPr>
-        <w:t>김미령</w:t>
+        <w:t xml:space="preserve">bool SendWorldData(); </w:t>
       </w:r>
     </w:p>
     <w:p>
@@ -6742,130 +6162,125 @@
       </w:pPr>
       <w:r>
         <w:rPr>
-          <w:rFonts w:hint="eastAsia"/>
           <w:sz w:val="24"/>
           <w:szCs w:val="28"/>
         </w:rPr>
-        <w:t>-C</w:t>
-      </w:r>
-      <w:r>
+        <w:t xml:space="preserve">bool SendRemoveMissile(UINT _mid); </w:t>
+      </w:r>
+    </w:p>
+    <w:p>
+      <w:pPr>
         <w:rPr>
           <w:sz w:val="24"/>
           <w:szCs w:val="28"/>
         </w:rPr>
-        <w:t>lient</w:t>
-      </w:r>
-    </w:p>
-    <w:p>
-      <w:pPr>
-        <w:rPr>
+      </w:pPr>
+      <w:r>
+        <w:rPr>
+          <w:rFonts w:hint="eastAsia"/>
           <w:sz w:val="24"/>
           <w:szCs w:val="28"/>
         </w:rPr>
-      </w:pPr>
-      <w:proofErr w:type="spellStart"/>
-      <w:proofErr w:type="gramStart"/>
-      <w:r>
+        <w:t xml:space="preserve">전수민 </w:t>
+      </w:r>
+    </w:p>
+    <w:p>
+      <w:pPr>
         <w:rPr>
           <w:sz w:val="24"/>
           <w:szCs w:val="28"/>
         </w:rPr>
-        <w:t>ConnectToServer</w:t>
-      </w:r>
-      <w:proofErr w:type="spellEnd"/>
+      </w:pPr>
       <w:r>
         <w:rPr>
           <w:sz w:val="24"/>
           <w:szCs w:val="28"/>
         </w:rPr>
-        <w:t>(</w:t>
-      </w:r>
-      <w:proofErr w:type="gramEnd"/>
-      <w:r>
-        <w:rPr>
+        <w:lastRenderedPageBreak/>
+        <w:t>-</w:t>
+      </w:r>
+      <w:r>
+        <w:rPr>
+          <w:rFonts w:hint="eastAsia"/>
           <w:sz w:val="24"/>
           <w:szCs w:val="28"/>
         </w:rPr>
-        <w:t xml:space="preserve">); </w:t>
-      </w:r>
-    </w:p>
-    <w:p>
-      <w:pPr>
+        <w:t>C</w:t>
+      </w:r>
+      <w:r>
         <w:rPr>
           <w:sz w:val="24"/>
           <w:szCs w:val="28"/>
         </w:rPr>
-      </w:pPr>
+        <w:t>lient</w:t>
+      </w:r>
       <w:r>
         <w:rPr>
           <w:sz w:val="24"/>
           <w:szCs w:val="28"/>
         </w:rPr>
-        <w:t xml:space="preserve">int </w:t>
-      </w:r>
-      <w:proofErr w:type="spellStart"/>
-      <w:proofErr w:type="gramStart"/>
-      <w:r>
+        <w:t xml:space="preserve"> </w:t>
+      </w:r>
+    </w:p>
+    <w:p>
+      <w:pPr>
         <w:rPr>
           <w:sz w:val="24"/>
           <w:szCs w:val="28"/>
         </w:rPr>
-        <w:t>SendMissileRemove</w:t>
-      </w:r>
-      <w:proofErr w:type="spellEnd"/>
-      <w:r>
-        <w:rPr>
+      </w:pPr>
+      <w:r>
+        <w:rPr>
+          <w:rFonts w:hint="eastAsia"/>
           <w:sz w:val="24"/>
           <w:szCs w:val="28"/>
         </w:rPr>
-        <w:t>(</w:t>
-      </w:r>
-      <w:proofErr w:type="gramEnd"/>
-      <w:r>
+        <w:t>클라이언트 수정</w:t>
+      </w:r>
+    </w:p>
+    <w:p>
+      <w:pPr>
         <w:rPr>
           <w:sz w:val="24"/>
           <w:szCs w:val="28"/>
         </w:rPr>
-        <w:t>UINT _</w:t>
-      </w:r>
-      <w:proofErr w:type="spellStart"/>
+      </w:pPr>
       <w:r>
         <w:rPr>
           <w:sz w:val="24"/>
           <w:szCs w:val="28"/>
         </w:rPr>
-        <w:t>missileId</w:t>
-      </w:r>
-      <w:proofErr w:type="spellEnd"/>
-      <w:r>
+        <w:t xml:space="preserve">ProcessRecv(LPVOID _arg); </w:t>
+      </w:r>
+    </w:p>
+    <w:p>
+      <w:pPr>
         <w:rPr>
           <w:sz w:val="24"/>
           <w:szCs w:val="28"/>
         </w:rPr>
-        <w:t>);</w:t>
-      </w:r>
-    </w:p>
-    <w:p>
-      <w:pPr>
-        <w:rPr>
+      </w:pPr>
+      <w:r>
+        <w:rPr>
+          <w:rFonts w:hint="eastAsia"/>
           <w:sz w:val="24"/>
           <w:szCs w:val="28"/>
         </w:rPr>
-      </w:pPr>
-      <w:r>
-        <w:rPr>
-          <w:rFonts w:hint="eastAsia"/>
+        <w:t>A</w:t>
+      </w:r>
+      <w:r>
+        <w:rPr>
           <w:sz w:val="24"/>
           <w:szCs w:val="28"/>
         </w:rPr>
-        <w:t>S</w:t>
+        <w:t>nimate, Render</w:t>
       </w:r>
       <w:r>
         <w:rPr>
           <w:sz w:val="24"/>
           <w:szCs w:val="28"/>
         </w:rPr>
-        <w:t>erver</w:t>
+        <w:t xml:space="preserve">();  </w:t>
       </w:r>
     </w:p>
     <w:p>
@@ -6877,35 +6292,32 @@
       </w:pPr>
       <w:r>
         <w:rPr>
+          <w:rFonts w:hint="eastAsia"/>
           <w:sz w:val="24"/>
           <w:szCs w:val="28"/>
         </w:rPr>
-        <w:t xml:space="preserve">void </w:t>
-      </w:r>
-      <w:proofErr w:type="spellStart"/>
-      <w:proofErr w:type="gramStart"/>
+        <w:t>S</w:t>
+      </w:r>
       <w:r>
         <w:rPr>
           <w:sz w:val="24"/>
           <w:szCs w:val="28"/>
         </w:rPr>
-        <w:t>AcceptClient</w:t>
-      </w:r>
-      <w:proofErr w:type="spellEnd"/>
+        <w:t xml:space="preserve">cene::Add~, </w:t>
+      </w:r>
       <w:r>
         <w:rPr>
           <w:sz w:val="24"/>
           <w:szCs w:val="28"/>
         </w:rPr>
-        <w:t>(</w:t>
-      </w:r>
-      <w:proofErr w:type="gramEnd"/>
+        <w:t>Remove~</w:t>
+      </w:r>
       <w:r>
         <w:rPr>
           <w:sz w:val="24"/>
           <w:szCs w:val="28"/>
         </w:rPr>
-        <w:t xml:space="preserve">); </w:t>
+        <w:t>();</w:t>
       </w:r>
     </w:p>
     <w:p>
@@ -6920,82 +6332,75 @@
           <w:sz w:val="24"/>
           <w:szCs w:val="28"/>
         </w:rPr>
-        <w:t xml:space="preserve">DWORD WINAPI </w:t>
-      </w:r>
-      <w:proofErr w:type="spellStart"/>
-      <w:proofErr w:type="gramStart"/>
-      <w:r>
+        <w:t xml:space="preserve">int CheckCollideWithMissile(); </w:t>
+      </w:r>
+    </w:p>
+    <w:p>
+      <w:pPr>
         <w:rPr>
           <w:sz w:val="24"/>
           <w:szCs w:val="28"/>
         </w:rPr>
-        <w:t>ProcessIO</w:t>
-      </w:r>
-      <w:proofErr w:type="spellEnd"/>
-      <w:r>
-        <w:rPr>
+      </w:pPr>
+      <w:r>
+        <w:rPr>
+          <w:rFonts w:hint="eastAsia"/>
           <w:sz w:val="24"/>
           <w:szCs w:val="28"/>
         </w:rPr>
-        <w:t>(</w:t>
-      </w:r>
-      <w:proofErr w:type="gramEnd"/>
+        <w:t>-</w:t>
+      </w:r>
       <w:r>
         <w:rPr>
           <w:sz w:val="24"/>
           <w:szCs w:val="28"/>
         </w:rPr>
-        <w:t>LPVOID _</w:t>
-      </w:r>
-      <w:proofErr w:type="spellStart"/>
-      <w:r>
+        <w:t>Server</w:t>
+      </w:r>
+    </w:p>
+    <w:p>
+      <w:pPr>
         <w:rPr>
           <w:sz w:val="24"/>
           <w:szCs w:val="28"/>
         </w:rPr>
-        <w:t>arg</w:t>
-      </w:r>
-      <w:proofErr w:type="spellEnd"/>
+      </w:pPr>
       <w:r>
         <w:rPr>
           <w:sz w:val="24"/>
           <w:szCs w:val="28"/>
         </w:rPr>
-        <w:t xml:space="preserve">); </w:t>
-      </w:r>
-    </w:p>
-    <w:p>
-      <w:pPr>
-        <w:rPr>
+        <w:t>bool SendAddMissile(</w:t>
+      </w:r>
+      <w:r>
+        <w:rPr>
+          <w:rFonts w:hint="eastAsia"/>
           <w:sz w:val="24"/>
           <w:szCs w:val="28"/>
         </w:rPr>
-      </w:pPr>
+        <w:t>U</w:t>
+      </w:r>
       <w:r>
         <w:rPr>
           <w:sz w:val="24"/>
           <w:szCs w:val="28"/>
         </w:rPr>
-        <w:t xml:space="preserve">bool </w:t>
-      </w:r>
-      <w:proofErr w:type="spellStart"/>
-      <w:proofErr w:type="gramStart"/>
+        <w:t>SHORT</w:t>
+      </w:r>
       <w:r>
         <w:rPr>
           <w:sz w:val="24"/>
           <w:szCs w:val="28"/>
         </w:rPr>
-        <w:t>SendWorldData</w:t>
-      </w:r>
-      <w:proofErr w:type="spellEnd"/>
+        <w:t>_</w:t>
+      </w:r>
       <w:r>
         <w:rPr>
           <w:sz w:val="24"/>
           <w:szCs w:val="28"/>
         </w:rPr>
-        <w:t>(</w:t>
-      </w:r>
-      <w:proofErr w:type="gramEnd"/>
+        <w:t>cid</w:t>
+      </w:r>
       <w:r>
         <w:rPr>
           <w:sz w:val="24"/>
@@ -7016,417 +6421,7 @@
           <w:sz w:val="24"/>
           <w:szCs w:val="28"/>
         </w:rPr>
-        <w:t xml:space="preserve">bool </w:t>
-      </w:r>
-      <w:proofErr w:type="spellStart"/>
-      <w:proofErr w:type="gramStart"/>
-      <w:r>
-        <w:rPr>
-          <w:sz w:val="24"/>
-          <w:szCs w:val="28"/>
-        </w:rPr>
-        <w:t>SendRemoveMissile</w:t>
-      </w:r>
-      <w:proofErr w:type="spellEnd"/>
-      <w:r>
-        <w:rPr>
-          <w:sz w:val="24"/>
-          <w:szCs w:val="28"/>
-        </w:rPr>
-        <w:t>(</w:t>
-      </w:r>
-      <w:proofErr w:type="gramEnd"/>
-      <w:r>
-        <w:rPr>
-          <w:sz w:val="24"/>
-          <w:szCs w:val="28"/>
-        </w:rPr>
-        <w:t xml:space="preserve">UINT _mid); </w:t>
-      </w:r>
-    </w:p>
-    <w:p>
-      <w:pPr>
-        <w:rPr>
-          <w:sz w:val="24"/>
-          <w:szCs w:val="28"/>
-        </w:rPr>
-      </w:pPr>
-      <w:r>
-        <w:rPr>
-          <w:rFonts w:hint="eastAsia"/>
-          <w:sz w:val="24"/>
-          <w:szCs w:val="28"/>
-        </w:rPr>
-        <w:lastRenderedPageBreak/>
-        <w:t xml:space="preserve">전수민 </w:t>
-      </w:r>
-    </w:p>
-    <w:p>
-      <w:pPr>
-        <w:rPr>
-          <w:sz w:val="24"/>
-          <w:szCs w:val="28"/>
-        </w:rPr>
-      </w:pPr>
-      <w:r>
-        <w:rPr>
-          <w:sz w:val="24"/>
-          <w:szCs w:val="28"/>
-        </w:rPr>
-        <w:t>-</w:t>
-      </w:r>
-      <w:r>
-        <w:rPr>
-          <w:rFonts w:hint="eastAsia"/>
-          <w:sz w:val="24"/>
-          <w:szCs w:val="28"/>
-        </w:rPr>
-        <w:t>C</w:t>
-      </w:r>
-      <w:r>
-        <w:rPr>
-          <w:sz w:val="24"/>
-          <w:szCs w:val="28"/>
-        </w:rPr>
-        <w:t>lient</w:t>
-      </w:r>
-      <w:r>
-        <w:rPr>
-          <w:sz w:val="24"/>
-          <w:szCs w:val="28"/>
-        </w:rPr>
-        <w:t xml:space="preserve"> </w:t>
-      </w:r>
-    </w:p>
-    <w:p>
-      <w:pPr>
-        <w:rPr>
-          <w:sz w:val="24"/>
-          <w:szCs w:val="28"/>
-        </w:rPr>
-      </w:pPr>
-      <w:r>
-        <w:rPr>
-          <w:rFonts w:hint="eastAsia"/>
-          <w:sz w:val="24"/>
-          <w:szCs w:val="28"/>
-        </w:rPr>
-        <w:t>클라이언트 수정</w:t>
-      </w:r>
-    </w:p>
-    <w:p>
-      <w:pPr>
-        <w:rPr>
-          <w:sz w:val="24"/>
-          <w:szCs w:val="28"/>
-        </w:rPr>
-      </w:pPr>
-      <w:proofErr w:type="spellStart"/>
-      <w:proofErr w:type="gramStart"/>
-      <w:r>
-        <w:rPr>
-          <w:sz w:val="24"/>
-          <w:szCs w:val="28"/>
-        </w:rPr>
-        <w:t>ProcessRecv</w:t>
-      </w:r>
-      <w:proofErr w:type="spellEnd"/>
-      <w:r>
-        <w:rPr>
-          <w:sz w:val="24"/>
-          <w:szCs w:val="28"/>
-        </w:rPr>
-        <w:t>(</w:t>
-      </w:r>
-      <w:proofErr w:type="gramEnd"/>
-      <w:r>
-        <w:rPr>
-          <w:sz w:val="24"/>
-          <w:szCs w:val="28"/>
-        </w:rPr>
-        <w:t>LPVOID _</w:t>
-      </w:r>
-      <w:proofErr w:type="spellStart"/>
-      <w:r>
-        <w:rPr>
-          <w:sz w:val="24"/>
-          <w:szCs w:val="28"/>
-        </w:rPr>
-        <w:t>arg</w:t>
-      </w:r>
-      <w:proofErr w:type="spellEnd"/>
-      <w:r>
-        <w:rPr>
-          <w:sz w:val="24"/>
-          <w:szCs w:val="28"/>
-        </w:rPr>
-        <w:t xml:space="preserve">); </w:t>
-      </w:r>
-    </w:p>
-    <w:p>
-      <w:pPr>
-        <w:rPr>
-          <w:sz w:val="24"/>
-          <w:szCs w:val="28"/>
-        </w:rPr>
-      </w:pPr>
-      <w:r>
-        <w:rPr>
-          <w:rFonts w:hint="eastAsia"/>
-          <w:sz w:val="24"/>
-          <w:szCs w:val="28"/>
-        </w:rPr>
-        <w:t>A</w:t>
-      </w:r>
-      <w:r>
-        <w:rPr>
-          <w:sz w:val="24"/>
-          <w:szCs w:val="28"/>
-        </w:rPr>
-        <w:t xml:space="preserve">nimate, </w:t>
-      </w:r>
-      <w:proofErr w:type="gramStart"/>
-      <w:r>
-        <w:rPr>
-          <w:sz w:val="24"/>
-          <w:szCs w:val="28"/>
-        </w:rPr>
-        <w:t>Render</w:t>
-      </w:r>
-      <w:r>
-        <w:rPr>
-          <w:sz w:val="24"/>
-          <w:szCs w:val="28"/>
-        </w:rPr>
-        <w:t>(</w:t>
-      </w:r>
-      <w:proofErr w:type="gramEnd"/>
-      <w:r>
-        <w:rPr>
-          <w:sz w:val="24"/>
-          <w:szCs w:val="28"/>
-        </w:rPr>
-        <w:t xml:space="preserve">);  </w:t>
-      </w:r>
-    </w:p>
-    <w:p>
-      <w:pPr>
-        <w:rPr>
-          <w:sz w:val="24"/>
-          <w:szCs w:val="28"/>
-        </w:rPr>
-      </w:pPr>
-      <w:proofErr w:type="gramStart"/>
-      <w:r>
-        <w:rPr>
-          <w:rFonts w:hint="eastAsia"/>
-          <w:sz w:val="24"/>
-          <w:szCs w:val="28"/>
-        </w:rPr>
-        <w:t>S</w:t>
-      </w:r>
-      <w:r>
-        <w:rPr>
-          <w:sz w:val="24"/>
-          <w:szCs w:val="28"/>
-        </w:rPr>
-        <w:t>cene::</w:t>
-      </w:r>
-      <w:proofErr w:type="gramEnd"/>
-      <w:r>
-        <w:rPr>
-          <w:sz w:val="24"/>
-          <w:szCs w:val="28"/>
-        </w:rPr>
-        <w:t xml:space="preserve">Add~, </w:t>
-      </w:r>
-      <w:r>
-        <w:rPr>
-          <w:sz w:val="24"/>
-          <w:szCs w:val="28"/>
-        </w:rPr>
-        <w:t>Remove~</w:t>
-      </w:r>
-      <w:r>
-        <w:rPr>
-          <w:sz w:val="24"/>
-          <w:szCs w:val="28"/>
-        </w:rPr>
-        <w:t>();</w:t>
-      </w:r>
-    </w:p>
-    <w:p>
-      <w:pPr>
-        <w:rPr>
-          <w:sz w:val="24"/>
-          <w:szCs w:val="28"/>
-        </w:rPr>
-      </w:pPr>
-      <w:r>
-        <w:rPr>
-          <w:sz w:val="24"/>
-          <w:szCs w:val="28"/>
-        </w:rPr>
-        <w:t xml:space="preserve">int </w:t>
-      </w:r>
-      <w:proofErr w:type="spellStart"/>
-      <w:proofErr w:type="gramStart"/>
-      <w:r>
-        <w:rPr>
-          <w:sz w:val="24"/>
-          <w:szCs w:val="28"/>
-        </w:rPr>
-        <w:t>CheckCollideWithMissile</w:t>
-      </w:r>
-      <w:proofErr w:type="spellEnd"/>
-      <w:r>
-        <w:rPr>
-          <w:sz w:val="24"/>
-          <w:szCs w:val="28"/>
-        </w:rPr>
-        <w:t>(</w:t>
-      </w:r>
-      <w:proofErr w:type="gramEnd"/>
-      <w:r>
-        <w:rPr>
-          <w:sz w:val="24"/>
-          <w:szCs w:val="28"/>
-        </w:rPr>
-        <w:t xml:space="preserve">); </w:t>
-      </w:r>
-    </w:p>
-    <w:p>
-      <w:pPr>
-        <w:rPr>
-          <w:sz w:val="24"/>
-          <w:szCs w:val="28"/>
-        </w:rPr>
-      </w:pPr>
-      <w:r>
-        <w:rPr>
-          <w:rFonts w:hint="eastAsia"/>
-          <w:sz w:val="24"/>
-          <w:szCs w:val="28"/>
-        </w:rPr>
-        <w:t>-</w:t>
-      </w:r>
-      <w:r>
-        <w:rPr>
-          <w:sz w:val="24"/>
-          <w:szCs w:val="28"/>
-        </w:rPr>
-        <w:t>Server</w:t>
-      </w:r>
-    </w:p>
-    <w:p>
-      <w:pPr>
-        <w:rPr>
-          <w:sz w:val="24"/>
-          <w:szCs w:val="28"/>
-        </w:rPr>
-      </w:pPr>
-      <w:r>
-        <w:rPr>
-          <w:sz w:val="24"/>
-          <w:szCs w:val="28"/>
-        </w:rPr>
-        <w:t xml:space="preserve">bool </w:t>
-      </w:r>
-      <w:proofErr w:type="spellStart"/>
-      <w:proofErr w:type="gramStart"/>
-      <w:r>
-        <w:rPr>
-          <w:sz w:val="24"/>
-          <w:szCs w:val="28"/>
-        </w:rPr>
-        <w:t>SendAddMissile</w:t>
-      </w:r>
-      <w:proofErr w:type="spellEnd"/>
-      <w:r>
-        <w:rPr>
-          <w:sz w:val="24"/>
-          <w:szCs w:val="28"/>
-        </w:rPr>
-        <w:t>(</w:t>
-      </w:r>
-      <w:proofErr w:type="spellStart"/>
-      <w:proofErr w:type="gramEnd"/>
-      <w:r>
-        <w:rPr>
-          <w:rFonts w:hint="eastAsia"/>
-          <w:sz w:val="24"/>
-          <w:szCs w:val="28"/>
-        </w:rPr>
-        <w:t>U</w:t>
-      </w:r>
-      <w:r>
-        <w:rPr>
-          <w:sz w:val="24"/>
-          <w:szCs w:val="28"/>
-        </w:rPr>
-        <w:t>SHORT</w:t>
-      </w:r>
-      <w:r>
-        <w:rPr>
-          <w:sz w:val="24"/>
-          <w:szCs w:val="28"/>
-        </w:rPr>
-        <w:t>_</w:t>
-      </w:r>
-      <w:r>
-        <w:rPr>
-          <w:sz w:val="24"/>
-          <w:szCs w:val="28"/>
-        </w:rPr>
-        <w:t>cid</w:t>
-      </w:r>
-      <w:proofErr w:type="spellEnd"/>
-      <w:r>
-        <w:rPr>
-          <w:sz w:val="24"/>
-          <w:szCs w:val="28"/>
-        </w:rPr>
-        <w:t xml:space="preserve">); </w:t>
-      </w:r>
-    </w:p>
-    <w:p>
-      <w:pPr>
-        <w:rPr>
-          <w:sz w:val="24"/>
-          <w:szCs w:val="28"/>
-        </w:rPr>
-      </w:pPr>
-      <w:r>
-        <w:rPr>
-          <w:sz w:val="24"/>
-          <w:szCs w:val="28"/>
-        </w:rPr>
-        <w:t xml:space="preserve">bool </w:t>
-      </w:r>
-      <w:proofErr w:type="spellStart"/>
-      <w:proofErr w:type="gramStart"/>
-      <w:r>
-        <w:rPr>
-          <w:sz w:val="24"/>
-          <w:szCs w:val="28"/>
-        </w:rPr>
-        <w:t>SendMovePlayer</w:t>
-      </w:r>
-      <w:proofErr w:type="spellEnd"/>
-      <w:r>
-        <w:rPr>
-          <w:sz w:val="24"/>
-          <w:szCs w:val="28"/>
-        </w:rPr>
-        <w:t>(</w:t>
-      </w:r>
-      <w:proofErr w:type="gramEnd"/>
-      <w:r>
-        <w:rPr>
-          <w:sz w:val="24"/>
-          <w:szCs w:val="28"/>
-        </w:rPr>
-        <w:t xml:space="preserve">const CS_MOVE_PLAYER&amp; _packet); </w:t>
+        <w:t xml:space="preserve">bool SendMovePlayer(const CS_MOVE_PLAYER&amp; _packet); </w:t>
       </w:r>
     </w:p>
     <w:p>
@@ -7582,7 +6577,6 @@
                 <w:szCs w:val="20"/>
               </w:rPr>
             </w:pPr>
-            <w:proofErr w:type="spellStart"/>
             <w:r>
               <w:rPr>
                 <w:rFonts w:hint="eastAsia"/>
@@ -7590,7 +6584,6 @@
               </w:rPr>
               <w:t>김시인</w:t>
             </w:r>
-            <w:proofErr w:type="spellEnd"/>
           </w:p>
         </w:tc>
         <w:tc>
@@ -7854,8 +6847,6 @@
                 <w:szCs w:val="20"/>
               </w:rPr>
             </w:pPr>
-            <w:proofErr w:type="spellStart"/>
-            <w:proofErr w:type="gramStart"/>
             <w:r>
               <w:rPr>
                 <w:rFonts w:hint="eastAsia"/>
@@ -7867,21 +6858,7 @@
               <w:rPr>
                 <w:szCs w:val="20"/>
               </w:rPr>
-              <w:t>cceptClient</w:t>
-            </w:r>
-            <w:proofErr w:type="spellEnd"/>
-            <w:r>
-              <w:rPr>
-                <w:szCs w:val="20"/>
-              </w:rPr>
-              <w:t>(</w:t>
-            </w:r>
-            <w:proofErr w:type="gramEnd"/>
-            <w:r>
-              <w:rPr>
-                <w:szCs w:val="20"/>
-              </w:rPr>
-              <w:t>)</w:t>
+              <w:t>cceptClient()</w:t>
             </w:r>
           </w:p>
         </w:tc>
@@ -7965,18 +6942,8 @@
                 <w:szCs w:val="16"/>
               </w:rPr>
             </w:pPr>
-            <w:proofErr w:type="spellStart"/>
-            <w:proofErr w:type="gramStart"/>
-            <w:r>
-              <w:t>ConnectToServer</w:t>
-            </w:r>
-            <w:proofErr w:type="spellEnd"/>
-            <w:r>
-              <w:t>(</w:t>
-            </w:r>
-            <w:proofErr w:type="gramEnd"/>
-            <w:r>
-              <w:t>)</w:t>
+            <w:r>
+              <w:t>ConnectToServer()</w:t>
             </w:r>
           </w:p>
           <w:p>
@@ -8088,27 +7055,11 @@
                 <w:szCs w:val="20"/>
               </w:rPr>
             </w:pPr>
-            <w:proofErr w:type="spellStart"/>
-            <w:proofErr w:type="gramStart"/>
-            <w:r>
-              <w:rPr>
-                <w:szCs w:val="20"/>
-              </w:rPr>
-              <w:t>SendAddPlayer</w:t>
-            </w:r>
-            <w:proofErr w:type="spellEnd"/>
-            <w:r>
-              <w:rPr>
-                <w:szCs w:val="20"/>
-              </w:rPr>
-              <w:t>(</w:t>
-            </w:r>
-            <w:proofErr w:type="gramEnd"/>
-            <w:r>
-              <w:rPr>
-                <w:szCs w:val="20"/>
-              </w:rPr>
-              <w:t>);</w:t>
+            <w:r>
+              <w:rPr>
+                <w:szCs w:val="20"/>
+              </w:rPr>
+              <w:t>SendAddPlayer();</w:t>
             </w:r>
           </w:p>
           <w:p>
@@ -8143,55 +7094,24 @@
                 <w:szCs w:val="20"/>
               </w:rPr>
             </w:pPr>
-            <w:proofErr w:type="spellStart"/>
             <w:r>
               <w:rPr>
                 <w:szCs w:val="20"/>
               </w:rPr>
               <w:t>Recv</w:t>
             </w:r>
-            <w:proofErr w:type="spellEnd"/>
-            <w:r>
-              <w:rPr>
-                <w:rFonts w:hint="eastAsia"/>
-                <w:szCs w:val="20"/>
-              </w:rPr>
-              <w:t>스레드 생성 및</w:t>
-            </w:r>
-            <w:proofErr w:type="spellStart"/>
-            <w:r>
-              <w:rPr>
-                <w:rFonts w:hint="eastAsia"/>
-                <w:szCs w:val="20"/>
-              </w:rPr>
-              <w:t>P</w:t>
-            </w:r>
-            <w:r>
-              <w:rPr>
-                <w:szCs w:val="20"/>
-              </w:rPr>
-              <w:t>rocessRecv</w:t>
-            </w:r>
-            <w:proofErr w:type="spellEnd"/>
-            <w:r>
-              <w:rPr>
-                <w:szCs w:val="20"/>
-              </w:rPr>
-              <w:t>(LPVOID _</w:t>
-            </w:r>
-            <w:proofErr w:type="spellStart"/>
-            <w:r>
-              <w:rPr>
-                <w:szCs w:val="20"/>
-              </w:rPr>
-              <w:t>arg</w:t>
-            </w:r>
-            <w:proofErr w:type="spellEnd"/>
-            <w:r>
-              <w:rPr>
-                <w:szCs w:val="20"/>
-              </w:rPr>
-              <w:t>)</w:t>
+            <w:r>
+              <w:rPr>
+                <w:rFonts w:hint="eastAsia"/>
+                <w:szCs w:val="20"/>
+              </w:rPr>
+              <w:t>스레드 생성 및P</w:t>
+            </w:r>
+            <w:r>
+              <w:rPr>
+                <w:szCs w:val="20"/>
+              </w:rPr>
+              <w:t>rocessRecv(LPVOID _arg)</w:t>
             </w:r>
           </w:p>
         </w:tc>
@@ -8265,27 +7185,11 @@
                 <w:szCs w:val="20"/>
               </w:rPr>
             </w:pPr>
-            <w:proofErr w:type="spellStart"/>
-            <w:proofErr w:type="gramStart"/>
-            <w:r>
-              <w:rPr>
-                <w:szCs w:val="20"/>
-              </w:rPr>
-              <w:t>SendWorldData</w:t>
-            </w:r>
-            <w:proofErr w:type="spellEnd"/>
-            <w:r>
-              <w:rPr>
-                <w:szCs w:val="20"/>
-              </w:rPr>
-              <w:t>(</w:t>
-            </w:r>
-            <w:proofErr w:type="gramEnd"/>
-            <w:r>
-              <w:rPr>
-                <w:szCs w:val="20"/>
-              </w:rPr>
-              <w:t>)</w:t>
+            <w:r>
+              <w:rPr>
+                <w:szCs w:val="20"/>
+              </w:rPr>
+              <w:t>SendWorldData()</w:t>
             </w:r>
           </w:p>
           <w:p>
@@ -8399,14 +7303,12 @@
                 <w:szCs w:val="20"/>
               </w:rPr>
             </w:pPr>
-            <w:proofErr w:type="gramStart"/>
             <w:r>
               <w:rPr>
                 <w:szCs w:val="20"/>
               </w:rPr>
               <w:t>Framework::</w:t>
             </w:r>
-            <w:proofErr w:type="gramEnd"/>
           </w:p>
           <w:p>
             <w:pPr>
@@ -8416,27 +7318,11 @@
                 <w:szCs w:val="20"/>
               </w:rPr>
             </w:pPr>
-            <w:proofErr w:type="spellStart"/>
-            <w:proofErr w:type="gramStart"/>
-            <w:r>
-              <w:rPr>
-                <w:szCs w:val="20"/>
-              </w:rPr>
-              <w:t>RecvWorldData</w:t>
-            </w:r>
-            <w:proofErr w:type="spellEnd"/>
-            <w:r>
-              <w:rPr>
-                <w:szCs w:val="20"/>
-              </w:rPr>
-              <w:t>(</w:t>
-            </w:r>
-            <w:proofErr w:type="gramEnd"/>
-            <w:r>
-              <w:rPr>
-                <w:szCs w:val="20"/>
-              </w:rPr>
-              <w:t>);</w:t>
+            <w:r>
+              <w:rPr>
+                <w:szCs w:val="20"/>
+              </w:rPr>
+              <w:t>RecvWorldData();</w:t>
             </w:r>
           </w:p>
         </w:tc>
@@ -8449,34 +7335,8 @@
               <w:jc w:val="center"/>
               <w:cnfStyle w:val="000000000000" w:firstRow="0" w:lastRow="0" w:firstColumn="0" w:lastColumn="0" w:oddVBand="0" w:evenVBand="0" w:oddHBand="0" w:evenHBand="0" w:firstRowFirstColumn="0" w:firstRowLastColumn="0" w:lastRowFirstColumn="0" w:lastRowLastColumn="0"/>
             </w:pPr>
-            <w:proofErr w:type="gramStart"/>
-            <w:r>
-              <w:t>Scene::</w:t>
-            </w:r>
-            <w:proofErr w:type="spellStart"/>
-            <w:proofErr w:type="gramEnd"/>
-            <w:r>
-              <w:t>AddMissile</w:t>
-            </w:r>
-            <w:proofErr w:type="spellEnd"/>
-            <w:r>
-              <w:t>(); Scene::</w:t>
-            </w:r>
-            <w:proofErr w:type="spellStart"/>
-            <w:r>
-              <w:t>AddEnemy</w:t>
-            </w:r>
-            <w:proofErr w:type="spellEnd"/>
-            <w:r>
-              <w:t>(); Scene::</w:t>
-            </w:r>
-            <w:proofErr w:type="spellStart"/>
-            <w:r>
-              <w:t>EnemyMove</w:t>
-            </w:r>
-            <w:proofErr w:type="spellEnd"/>
-            <w:r>
-              <w:t>();</w:t>
+            <w:r>
+              <w:t>Scene::AddMissile(); Scene::AddEnemy(); Scene::EnemyMove();</w:t>
             </w:r>
           </w:p>
           <w:p>
@@ -8577,26 +7437,8 @@
                 <w:szCs w:val="20"/>
               </w:rPr>
             </w:pPr>
-            <w:proofErr w:type="gramStart"/>
-            <w:r>
-              <w:t>Scene::</w:t>
-            </w:r>
-            <w:proofErr w:type="spellStart"/>
-            <w:proofErr w:type="gramEnd"/>
-            <w:r>
-              <w:t>RemoveMissile</w:t>
-            </w:r>
-            <w:proofErr w:type="spellEnd"/>
-            <w:r>
-              <w:t>(); Scene::</w:t>
-            </w:r>
-            <w:proofErr w:type="spellStart"/>
-            <w:r>
-              <w:t>RemovePlayer</w:t>
-            </w:r>
-            <w:proofErr w:type="spellEnd"/>
-            <w:r>
-              <w:t>();</w:t>
+            <w:r>
+              <w:t>Scene::RemoveMissile(); Scene::RemovePlayer();</w:t>
             </w:r>
           </w:p>
         </w:tc>
@@ -8724,27 +7566,11 @@
                 <w:szCs w:val="20"/>
               </w:rPr>
             </w:pPr>
-            <w:proofErr w:type="spellStart"/>
-            <w:proofErr w:type="gramStart"/>
-            <w:r>
-              <w:rPr>
-                <w:szCs w:val="20"/>
-              </w:rPr>
-              <w:t>SendPlayerRemove</w:t>
-            </w:r>
-            <w:proofErr w:type="spellEnd"/>
-            <w:r>
-              <w:rPr>
-                <w:szCs w:val="20"/>
-              </w:rPr>
-              <w:t>(</w:t>
-            </w:r>
-            <w:proofErr w:type="gramEnd"/>
-            <w:r>
-              <w:rPr>
-                <w:szCs w:val="20"/>
-              </w:rPr>
-              <w:t>);</w:t>
+            <w:r>
+              <w:rPr>
+                <w:szCs w:val="20"/>
+              </w:rPr>
+              <w:t>SendPlayerRemove();</w:t>
             </w:r>
           </w:p>
           <w:p>
@@ -8756,19 +7582,11 @@
                 <w:szCs w:val="28"/>
               </w:rPr>
             </w:pPr>
-            <w:proofErr w:type="spellStart"/>
-            <w:r>
-              <w:rPr>
-                <w:szCs w:val="20"/>
-              </w:rPr>
-              <w:t>SendPlayerRemove</w:t>
-            </w:r>
-            <w:proofErr w:type="spellEnd"/>
-            <w:r>
-              <w:rPr>
-                <w:szCs w:val="20"/>
-              </w:rPr>
-              <w:t>()</w:t>
+            <w:r>
+              <w:rPr>
+                <w:szCs w:val="20"/>
+              </w:rPr>
+              <w:t>SendPlayerRemove()</w:t>
             </w:r>
             <w:r>
               <w:rPr>
@@ -8860,8 +7678,6 @@
                 <w:szCs w:val="20"/>
               </w:rPr>
             </w:pPr>
-            <w:proofErr w:type="spellStart"/>
-            <w:proofErr w:type="gramStart"/>
             <w:r>
               <w:rPr>
                 <w:rFonts w:hint="eastAsia"/>
@@ -8869,23 +7685,7 @@
               <w:t>P</w:t>
             </w:r>
             <w:r>
-              <w:t>rocessIO</w:t>
-            </w:r>
-            <w:proofErr w:type="spellEnd"/>
-            <w:r>
-              <w:t>(</w:t>
-            </w:r>
-            <w:proofErr w:type="gramEnd"/>
-            <w:r>
-              <w:t>LPVOID _</w:t>
-            </w:r>
-            <w:proofErr w:type="spellStart"/>
-            <w:r>
-              <w:t>arg</w:t>
-            </w:r>
-            <w:proofErr w:type="spellEnd"/>
-            <w:r>
-              <w:t>)</w:t>
+              <w:t>rocessIO(LPVOID _arg)</w:t>
             </w:r>
           </w:p>
           <w:p>
@@ -9012,19 +7812,11 @@
                 <w:szCs w:val="20"/>
               </w:rPr>
             </w:pPr>
-            <w:proofErr w:type="spellStart"/>
-            <w:r>
-              <w:rPr>
-                <w:szCs w:val="20"/>
-              </w:rPr>
-              <w:t>SendPlayerRemove</w:t>
-            </w:r>
-            <w:proofErr w:type="spellEnd"/>
-            <w:r>
-              <w:rPr>
-                <w:szCs w:val="20"/>
-              </w:rPr>
-              <w:t>();</w:t>
+            <w:r>
+              <w:rPr>
+                <w:szCs w:val="20"/>
+              </w:rPr>
+              <w:t>SendPlayerRemove();</w:t>
             </w:r>
             <w:r>
               <w:rPr>
@@ -9072,8 +7864,6 @@
                 <w:szCs w:val="20"/>
               </w:rPr>
             </w:pPr>
-            <w:proofErr w:type="spellStart"/>
-            <w:proofErr w:type="gramStart"/>
             <w:r>
               <w:rPr>
                 <w:rFonts w:hint="eastAsia"/>
@@ -9085,21 +7875,7 @@
               <w:rPr>
                 <w:szCs w:val="20"/>
               </w:rPr>
-              <w:t>endAddMissile</w:t>
-            </w:r>
-            <w:proofErr w:type="spellEnd"/>
-            <w:r>
-              <w:rPr>
-                <w:szCs w:val="20"/>
-              </w:rPr>
-              <w:t>(</w:t>
-            </w:r>
-            <w:proofErr w:type="gramEnd"/>
-            <w:r>
-              <w:rPr>
-                <w:szCs w:val="20"/>
-              </w:rPr>
-              <w:t>);</w:t>
+              <w:t>endAddMissile();</w:t>
             </w:r>
           </w:p>
           <w:p>
@@ -9290,8 +8066,6 @@
                 <w:szCs w:val="20"/>
               </w:rPr>
             </w:pPr>
-            <w:proofErr w:type="spellStart"/>
-            <w:proofErr w:type="gramStart"/>
             <w:r>
               <w:rPr>
                 <w:rFonts w:hint="eastAsia"/>
@@ -9303,21 +8077,7 @@
               <w:rPr>
                 <w:szCs w:val="20"/>
               </w:rPr>
-              <w:t>heckCollideWithMissile</w:t>
-            </w:r>
-            <w:proofErr w:type="spellEnd"/>
-            <w:r>
-              <w:rPr>
-                <w:szCs w:val="20"/>
-              </w:rPr>
-              <w:t>(</w:t>
-            </w:r>
-            <w:proofErr w:type="gramEnd"/>
-            <w:r>
-              <w:rPr>
-                <w:szCs w:val="20"/>
-              </w:rPr>
-              <w:t>);</w:t>
+              <w:t>heckCollideWithMissile();</w:t>
             </w:r>
           </w:p>
         </w:tc>
@@ -9401,27 +8161,11 @@
                 <w:szCs w:val="20"/>
               </w:rPr>
             </w:pPr>
-            <w:proofErr w:type="spellStart"/>
-            <w:proofErr w:type="gramStart"/>
-            <w:r>
-              <w:rPr>
-                <w:szCs w:val="20"/>
-              </w:rPr>
-              <w:t>SendPlayerMove</w:t>
-            </w:r>
-            <w:proofErr w:type="spellEnd"/>
-            <w:r>
-              <w:rPr>
-                <w:szCs w:val="20"/>
-              </w:rPr>
-              <w:t>(</w:t>
-            </w:r>
-            <w:proofErr w:type="gramEnd"/>
-            <w:r>
-              <w:rPr>
-                <w:szCs w:val="20"/>
-              </w:rPr>
-              <w:t>);</w:t>
+            <w:r>
+              <w:rPr>
+                <w:szCs w:val="20"/>
+              </w:rPr>
+              <w:t>SendPlayerMove();</w:t>
             </w:r>
           </w:p>
         </w:tc>
@@ -9569,12 +8313,9 @@
               </w:rPr>
               <w:t xml:space="preserve">강제종료시에도 </w:t>
             </w:r>
-            <w:proofErr w:type="spellStart"/>
-            <w:proofErr w:type="gramStart"/>
             <w:r>
               <w:t>SendRemovePlayer</w:t>
             </w:r>
-            <w:proofErr w:type="spellEnd"/>
             <w:r>
               <w:rPr>
                 <w:rFonts w:hint="eastAsia"/>
@@ -9585,14 +8326,7 @@
               <w:rPr>
                 <w:szCs w:val="20"/>
               </w:rPr>
-              <w:t xml:space="preserve"> SOCKET</w:t>
-            </w:r>
-            <w:proofErr w:type="gramEnd"/>
-            <w:r>
-              <w:rPr>
-                <w:szCs w:val="20"/>
-              </w:rPr>
-              <w:t xml:space="preserve"> _socket</w:t>
+              <w:t xml:space="preserve"> SOCKET _socket</w:t>
             </w:r>
             <w:r>
               <w:t>);</w:t>
@@ -9623,8 +8357,6 @@
                 <w:szCs w:val="20"/>
               </w:rPr>
             </w:pPr>
-            <w:proofErr w:type="spellStart"/>
-            <w:proofErr w:type="gramStart"/>
             <w:r>
               <w:rPr>
                 <w:rFonts w:hint="eastAsia"/>
@@ -9636,21 +8368,7 @@
               <w:rPr>
                 <w:szCs w:val="20"/>
               </w:rPr>
-              <w:t>endMovePlayer</w:t>
-            </w:r>
-            <w:proofErr w:type="spellEnd"/>
-            <w:r>
-              <w:rPr>
-                <w:szCs w:val="20"/>
-              </w:rPr>
-              <w:t>(</w:t>
-            </w:r>
-            <w:proofErr w:type="gramEnd"/>
-            <w:r>
-              <w:rPr>
-                <w:szCs w:val="20"/>
-              </w:rPr>
-              <w:t>);</w:t>
+              <w:t>endMovePlayer();</w:t>
             </w:r>
           </w:p>
         </w:tc>
@@ -9783,26 +8501,8 @@
                 <w:szCs w:val="20"/>
               </w:rPr>
             </w:pPr>
-            <w:proofErr w:type="spellStart"/>
-            <w:proofErr w:type="gramStart"/>
-            <w:r>
-              <w:t>SendMissileRemove</w:t>
-            </w:r>
-            <w:proofErr w:type="spellEnd"/>
-            <w:r>
-              <w:t>(</w:t>
-            </w:r>
-            <w:proofErr w:type="gramEnd"/>
-            <w:r>
-              <w:t>UINT _</w:t>
-            </w:r>
-            <w:proofErr w:type="spellStart"/>
-            <w:r>
-              <w:t>missileId</w:t>
-            </w:r>
-            <w:proofErr w:type="spellEnd"/>
-            <w:r>
-              <w:t>);</w:t>
+            <w:r>
+              <w:t>SendMissileRemove(UINT _missileId);</w:t>
             </w:r>
           </w:p>
         </w:tc>
@@ -9818,19 +8518,11 @@
                 <w:szCs w:val="20"/>
               </w:rPr>
             </w:pPr>
-            <w:proofErr w:type="spellStart"/>
-            <w:r>
-              <w:rPr>
-                <w:szCs w:val="20"/>
-              </w:rPr>
-              <w:t>SendRemovePlayer</w:t>
-            </w:r>
-            <w:proofErr w:type="spellEnd"/>
-            <w:r>
-              <w:rPr>
-                <w:szCs w:val="20"/>
-              </w:rPr>
-              <w:t>(SOCKET _socket)</w:t>
+            <w:r>
+              <w:rPr>
+                <w:szCs w:val="20"/>
+              </w:rPr>
+              <w:t>SendRemovePlayer(SOCKET _socket)</w:t>
             </w:r>
             <w:r>
               <w:rPr>
@@ -9913,23 +8605,7 @@
                 <w:rFonts w:hint="eastAsia"/>
                 <w:szCs w:val="20"/>
               </w:rPr>
-              <w:t>(</w:t>
-            </w:r>
-            <w:proofErr w:type="spellStart"/>
-            <w:r>
-              <w:rPr>
-                <w:rFonts w:hint="eastAsia"/>
-                <w:szCs w:val="20"/>
-              </w:rPr>
-              <w:t>쉐이더</w:t>
-            </w:r>
-            <w:proofErr w:type="spellEnd"/>
-            <w:r>
-              <w:rPr>
-                <w:rFonts w:hint="eastAsia"/>
-                <w:szCs w:val="20"/>
-              </w:rPr>
-              <w:t xml:space="preserve"> 및 </w:t>
+              <w:t xml:space="preserve">(쉐이더 및 </w:t>
             </w:r>
             <w:r>
               <w:rPr>
@@ -10081,29 +8757,7 @@
               <w:rPr>
                 <w:szCs w:val="20"/>
               </w:rPr>
-              <w:t xml:space="preserve">bool </w:t>
-            </w:r>
-            <w:proofErr w:type="spellStart"/>
-            <w:proofErr w:type="gramStart"/>
-            <w:r>
-              <w:rPr>
-                <w:szCs w:val="20"/>
-              </w:rPr>
-              <w:t>SendRemoveMissile</w:t>
-            </w:r>
-            <w:proofErr w:type="spellEnd"/>
-            <w:r>
-              <w:rPr>
-                <w:szCs w:val="20"/>
-              </w:rPr>
-              <w:t>(</w:t>
-            </w:r>
-            <w:proofErr w:type="gramEnd"/>
-            <w:r>
-              <w:rPr>
-                <w:szCs w:val="20"/>
-              </w:rPr>
-              <w:t>UINT _mid);</w:t>
+              <w:t>bool SendRemoveMissile(UINT _mid);</w:t>
             </w:r>
           </w:p>
           <w:p>
@@ -10132,21 +8786,7 @@
               <w:rPr>
                 <w:szCs w:val="20"/>
               </w:rPr>
-              <w:t xml:space="preserve">bool </w:t>
-            </w:r>
-            <w:proofErr w:type="spellStart"/>
-            <w:r>
-              <w:rPr>
-                <w:szCs w:val="20"/>
-              </w:rPr>
-              <w:t>SendRemovePlayer</w:t>
-            </w:r>
-            <w:proofErr w:type="spellEnd"/>
-            <w:r>
-              <w:rPr>
-                <w:szCs w:val="20"/>
-              </w:rPr>
-              <w:t>(SOCKET _socket);</w:t>
+              <w:t>bool SendRemovePlayer(SOCKET _socket);</w:t>
             </w:r>
             <w:r>
               <w:rPr>
@@ -11400,7 +10040,6 @@
               </w:tabs>
               <w:jc w:val="center"/>
               <w:rPr>
-                <w:rFonts w:hint="eastAsia"/>
                 <w:szCs w:val="20"/>
               </w:rPr>
             </w:pPr>
@@ -11459,11 +10098,9 @@
               <w:jc w:val="center"/>
               <w:cnfStyle w:val="000000100000" w:firstRow="0" w:lastRow="0" w:firstColumn="0" w:lastColumn="0" w:oddVBand="0" w:evenVBand="0" w:oddHBand="1" w:evenHBand="0" w:firstRowFirstColumn="0" w:firstRowLastColumn="0" w:lastRowFirstColumn="0" w:lastRowLastColumn="0"/>
               <w:rPr>
-                <w:rFonts w:hint="eastAsia"/>
-                <w:szCs w:val="20"/>
-              </w:rPr>
-            </w:pPr>
-            <w:proofErr w:type="spellStart"/>
+                <w:szCs w:val="20"/>
+              </w:rPr>
+            </w:pPr>
             <w:r>
               <w:rPr>
                 <w:rFonts w:hint="eastAsia"/>
@@ -11471,7 +10108,6 @@
               </w:rPr>
               <w:t>김미령</w:t>
             </w:r>
-            <w:proofErr w:type="spellEnd"/>
           </w:p>
         </w:tc>
         <w:tc>
@@ -11486,7 +10122,6 @@
                 <w:szCs w:val="20"/>
               </w:rPr>
             </w:pPr>
-            <w:proofErr w:type="spellStart"/>
             <w:r>
               <w:rPr>
                 <w:rFonts w:hint="eastAsia"/>
@@ -11494,7 +10129,6 @@
               </w:rPr>
               <w:t>김시인</w:t>
             </w:r>
-            <w:proofErr w:type="spellEnd"/>
           </w:p>
         </w:tc>
         <w:tc>
@@ -11762,8 +10396,6 @@
                 <w:szCs w:val="20"/>
               </w:rPr>
             </w:pPr>
-            <w:proofErr w:type="spellStart"/>
-            <w:proofErr w:type="gramStart"/>
             <w:r>
               <w:rPr>
                 <w:rFonts w:hint="eastAsia"/>
@@ -11775,21 +10407,7 @@
               <w:rPr>
                 <w:szCs w:val="20"/>
               </w:rPr>
-              <w:t>cceptClient</w:t>
-            </w:r>
-            <w:proofErr w:type="spellEnd"/>
-            <w:r>
-              <w:rPr>
-                <w:szCs w:val="20"/>
-              </w:rPr>
-              <w:t>(</w:t>
-            </w:r>
-            <w:proofErr w:type="gramEnd"/>
-            <w:r>
-              <w:rPr>
-                <w:szCs w:val="20"/>
-              </w:rPr>
-              <w:t>)</w:t>
+              <w:t>cceptClient()</w:t>
             </w:r>
           </w:p>
         </w:tc>
@@ -11873,18 +10491,8 @@
                 <w:szCs w:val="16"/>
               </w:rPr>
             </w:pPr>
-            <w:proofErr w:type="spellStart"/>
-            <w:proofErr w:type="gramStart"/>
-            <w:r>
-              <w:t>ConnectToServer</w:t>
-            </w:r>
-            <w:proofErr w:type="spellEnd"/>
-            <w:r>
-              <w:t>(</w:t>
-            </w:r>
-            <w:proofErr w:type="gramEnd"/>
-            <w:r>
-              <w:t>)</w:t>
+            <w:r>
+              <w:t>ConnectToServer()</w:t>
             </w:r>
           </w:p>
           <w:p>
@@ -12003,27 +10611,11 @@
                 <w:szCs w:val="20"/>
               </w:rPr>
             </w:pPr>
-            <w:proofErr w:type="spellStart"/>
-            <w:proofErr w:type="gramStart"/>
-            <w:r>
-              <w:rPr>
-                <w:szCs w:val="20"/>
-              </w:rPr>
-              <w:t>SendAddPlayer</w:t>
-            </w:r>
-            <w:proofErr w:type="spellEnd"/>
-            <w:r>
-              <w:rPr>
-                <w:szCs w:val="20"/>
-              </w:rPr>
-              <w:t>(</w:t>
-            </w:r>
-            <w:proofErr w:type="gramEnd"/>
-            <w:r>
-              <w:rPr>
-                <w:szCs w:val="20"/>
-              </w:rPr>
-              <w:t>);</w:t>
+            <w:r>
+              <w:rPr>
+                <w:szCs w:val="20"/>
+              </w:rPr>
+              <w:t>SendAddPlayer();</w:t>
             </w:r>
           </w:p>
           <w:p>
@@ -12059,55 +10651,24 @@
                 <w:szCs w:val="20"/>
               </w:rPr>
             </w:pPr>
-            <w:proofErr w:type="spellStart"/>
             <w:r>
               <w:rPr>
                 <w:szCs w:val="20"/>
               </w:rPr>
               <w:t>Recv</w:t>
             </w:r>
-            <w:proofErr w:type="spellEnd"/>
-            <w:r>
-              <w:rPr>
-                <w:rFonts w:hint="eastAsia"/>
-                <w:szCs w:val="20"/>
-              </w:rPr>
-              <w:t>스레드 생성 및</w:t>
-            </w:r>
-            <w:proofErr w:type="spellStart"/>
-            <w:r>
-              <w:rPr>
-                <w:rFonts w:hint="eastAsia"/>
-                <w:szCs w:val="20"/>
-              </w:rPr>
-              <w:t>P</w:t>
-            </w:r>
-            <w:r>
-              <w:rPr>
-                <w:szCs w:val="20"/>
-              </w:rPr>
-              <w:t>rocessRecv</w:t>
-            </w:r>
-            <w:proofErr w:type="spellEnd"/>
-            <w:r>
-              <w:rPr>
-                <w:szCs w:val="20"/>
-              </w:rPr>
-              <w:t>(LPVOID _</w:t>
-            </w:r>
-            <w:proofErr w:type="spellStart"/>
-            <w:r>
-              <w:rPr>
-                <w:szCs w:val="20"/>
-              </w:rPr>
-              <w:t>arg</w:t>
-            </w:r>
-            <w:proofErr w:type="spellEnd"/>
-            <w:r>
-              <w:rPr>
-                <w:szCs w:val="20"/>
-              </w:rPr>
-              <w:t>)</w:t>
+            <w:r>
+              <w:rPr>
+                <w:rFonts w:hint="eastAsia"/>
+                <w:szCs w:val="20"/>
+              </w:rPr>
+              <w:t>스레드 생성 및P</w:t>
+            </w:r>
+            <w:r>
+              <w:rPr>
+                <w:szCs w:val="20"/>
+              </w:rPr>
+              <w:t>rocessRecv(LPVOID _arg)</w:t>
             </w:r>
           </w:p>
         </w:tc>
@@ -12179,27 +10740,11 @@
                 <w:szCs w:val="20"/>
               </w:rPr>
             </w:pPr>
-            <w:proofErr w:type="spellStart"/>
-            <w:proofErr w:type="gramStart"/>
-            <w:r>
-              <w:rPr>
-                <w:szCs w:val="20"/>
-              </w:rPr>
-              <w:t>SendWorldData</w:t>
-            </w:r>
-            <w:proofErr w:type="spellEnd"/>
-            <w:r>
-              <w:rPr>
-                <w:szCs w:val="20"/>
-              </w:rPr>
-              <w:t>(</w:t>
-            </w:r>
-            <w:proofErr w:type="gramEnd"/>
-            <w:r>
-              <w:rPr>
-                <w:szCs w:val="20"/>
-              </w:rPr>
-              <w:t>)</w:t>
+            <w:r>
+              <w:rPr>
+                <w:szCs w:val="20"/>
+              </w:rPr>
+              <w:t>SendWorldData()</w:t>
             </w:r>
           </w:p>
           <w:p>
@@ -12319,14 +10864,12 @@
                 <w:szCs w:val="20"/>
               </w:rPr>
             </w:pPr>
-            <w:proofErr w:type="gramStart"/>
             <w:r>
               <w:rPr>
                 <w:szCs w:val="20"/>
               </w:rPr>
               <w:t>Framework::</w:t>
             </w:r>
-            <w:proofErr w:type="gramEnd"/>
           </w:p>
           <w:p>
             <w:pPr>
@@ -12336,27 +10879,11 @@
                 <w:szCs w:val="20"/>
               </w:rPr>
             </w:pPr>
-            <w:proofErr w:type="spellStart"/>
-            <w:proofErr w:type="gramStart"/>
-            <w:r>
-              <w:rPr>
-                <w:szCs w:val="20"/>
-              </w:rPr>
-              <w:t>RecvWorldData</w:t>
-            </w:r>
-            <w:proofErr w:type="spellEnd"/>
-            <w:r>
-              <w:rPr>
-                <w:szCs w:val="20"/>
-              </w:rPr>
-              <w:t>(</w:t>
-            </w:r>
-            <w:proofErr w:type="gramEnd"/>
-            <w:r>
-              <w:rPr>
-                <w:szCs w:val="20"/>
-              </w:rPr>
-              <w:t>);</w:t>
+            <w:r>
+              <w:rPr>
+                <w:szCs w:val="20"/>
+              </w:rPr>
+              <w:t>RecvWorldData();</w:t>
             </w:r>
           </w:p>
         </w:tc>
@@ -12370,34 +10897,8 @@
               <w:jc w:val="center"/>
               <w:cnfStyle w:val="000000100000" w:firstRow="0" w:lastRow="0" w:firstColumn="0" w:lastColumn="0" w:oddVBand="0" w:evenVBand="0" w:oddHBand="1" w:evenHBand="0" w:firstRowFirstColumn="0" w:firstRowLastColumn="0" w:lastRowFirstColumn="0" w:lastRowLastColumn="0"/>
             </w:pPr>
-            <w:proofErr w:type="gramStart"/>
-            <w:r>
-              <w:t>Scene::</w:t>
-            </w:r>
-            <w:proofErr w:type="spellStart"/>
-            <w:proofErr w:type="gramEnd"/>
-            <w:r>
-              <w:t>AddMissile</w:t>
-            </w:r>
-            <w:proofErr w:type="spellEnd"/>
-            <w:r>
-              <w:t>(); Scene::</w:t>
-            </w:r>
-            <w:proofErr w:type="spellStart"/>
-            <w:r>
-              <w:t>AddEnemy</w:t>
-            </w:r>
-            <w:proofErr w:type="spellEnd"/>
-            <w:r>
-              <w:t>(); Scene::</w:t>
-            </w:r>
-            <w:proofErr w:type="spellStart"/>
-            <w:r>
-              <w:t>EnemyMove</w:t>
-            </w:r>
-            <w:proofErr w:type="spellEnd"/>
-            <w:r>
-              <w:t>();</w:t>
+            <w:r>
+              <w:t>Scene::AddMissile(); Scene::AddEnemy(); Scene::EnemyMove();</w:t>
             </w:r>
           </w:p>
           <w:p>
@@ -12498,26 +10999,8 @@
                 <w:szCs w:val="20"/>
               </w:rPr>
             </w:pPr>
-            <w:proofErr w:type="gramStart"/>
-            <w:r>
-              <w:t>Scene::</w:t>
-            </w:r>
-            <w:proofErr w:type="spellStart"/>
-            <w:proofErr w:type="gramEnd"/>
-            <w:r>
-              <w:t>RemoveMissile</w:t>
-            </w:r>
-            <w:proofErr w:type="spellEnd"/>
-            <w:r>
-              <w:t>(); Scene::</w:t>
-            </w:r>
-            <w:proofErr w:type="spellStart"/>
-            <w:r>
-              <w:t>RemovePlayer</w:t>
-            </w:r>
-            <w:proofErr w:type="spellEnd"/>
-            <w:r>
-              <w:t>();</w:t>
+            <w:r>
+              <w:t>Scene::RemoveMissile(); Scene::RemovePlayer();</w:t>
             </w:r>
           </w:p>
         </w:tc>
@@ -12645,27 +11128,11 @@
                 <w:szCs w:val="20"/>
               </w:rPr>
             </w:pPr>
-            <w:proofErr w:type="spellStart"/>
-            <w:proofErr w:type="gramStart"/>
-            <w:r>
-              <w:rPr>
-                <w:szCs w:val="20"/>
-              </w:rPr>
-              <w:t>SendPlayerRemove</w:t>
-            </w:r>
-            <w:proofErr w:type="spellEnd"/>
-            <w:r>
-              <w:rPr>
-                <w:szCs w:val="20"/>
-              </w:rPr>
-              <w:t>(</w:t>
-            </w:r>
-            <w:proofErr w:type="gramEnd"/>
-            <w:r>
-              <w:rPr>
-                <w:szCs w:val="20"/>
-              </w:rPr>
-              <w:t>);</w:t>
+            <w:r>
+              <w:rPr>
+                <w:szCs w:val="20"/>
+              </w:rPr>
+              <w:t>SendPlayerRemove();</w:t>
             </w:r>
           </w:p>
           <w:p>
@@ -12677,19 +11144,11 @@
                 <w:szCs w:val="28"/>
               </w:rPr>
             </w:pPr>
-            <w:proofErr w:type="spellStart"/>
-            <w:r>
-              <w:rPr>
-                <w:szCs w:val="20"/>
-              </w:rPr>
-              <w:t>SendPlayerRemove</w:t>
-            </w:r>
-            <w:proofErr w:type="spellEnd"/>
-            <w:r>
-              <w:rPr>
-                <w:szCs w:val="20"/>
-              </w:rPr>
-              <w:t>()</w:t>
+            <w:r>
+              <w:rPr>
+                <w:szCs w:val="20"/>
+              </w:rPr>
+              <w:t>SendPlayerRemove()</w:t>
             </w:r>
             <w:r>
               <w:rPr>
@@ -12784,8 +11243,6 @@
                 <w:szCs w:val="20"/>
               </w:rPr>
             </w:pPr>
-            <w:proofErr w:type="spellStart"/>
-            <w:proofErr w:type="gramStart"/>
             <w:r>
               <w:rPr>
                 <w:rFonts w:hint="eastAsia"/>
@@ -12793,23 +11250,7 @@
               <w:t>P</w:t>
             </w:r>
             <w:r>
-              <w:t>rocessIO</w:t>
-            </w:r>
-            <w:proofErr w:type="spellEnd"/>
-            <w:r>
-              <w:t>(</w:t>
-            </w:r>
-            <w:proofErr w:type="gramEnd"/>
-            <w:r>
-              <w:t>LPVOID _</w:t>
-            </w:r>
-            <w:proofErr w:type="spellStart"/>
-            <w:r>
-              <w:t>arg</w:t>
-            </w:r>
-            <w:proofErr w:type="spellEnd"/>
-            <w:r>
-              <w:t>)</w:t>
+              <w:t>rocessIO(LPVOID _arg)</w:t>
             </w:r>
           </w:p>
           <w:p>
@@ -12933,19 +11374,11 @@
                 <w:szCs w:val="20"/>
               </w:rPr>
             </w:pPr>
-            <w:proofErr w:type="spellStart"/>
-            <w:r>
-              <w:rPr>
-                <w:szCs w:val="20"/>
-              </w:rPr>
-              <w:t>SendPlayerRemove</w:t>
-            </w:r>
-            <w:proofErr w:type="spellEnd"/>
-            <w:r>
-              <w:rPr>
-                <w:szCs w:val="20"/>
-              </w:rPr>
-              <w:t>();</w:t>
+            <w:r>
+              <w:rPr>
+                <w:szCs w:val="20"/>
+              </w:rPr>
+              <w:t>SendPlayerRemove();</w:t>
             </w:r>
             <w:r>
               <w:rPr>
@@ -12993,8 +11426,6 @@
                 <w:szCs w:val="20"/>
               </w:rPr>
             </w:pPr>
-            <w:proofErr w:type="spellStart"/>
-            <w:proofErr w:type="gramStart"/>
             <w:r>
               <w:rPr>
                 <w:rFonts w:hint="eastAsia"/>
@@ -13006,21 +11437,7 @@
               <w:rPr>
                 <w:szCs w:val="20"/>
               </w:rPr>
-              <w:t>endAddMissile</w:t>
-            </w:r>
-            <w:proofErr w:type="spellEnd"/>
-            <w:r>
-              <w:rPr>
-                <w:szCs w:val="20"/>
-              </w:rPr>
-              <w:t>(</w:t>
-            </w:r>
-            <w:proofErr w:type="gramEnd"/>
-            <w:r>
-              <w:rPr>
-                <w:szCs w:val="20"/>
-              </w:rPr>
-              <w:t>);</w:t>
+              <w:t>endAddMissile();</w:t>
             </w:r>
           </w:p>
           <w:p>
@@ -13211,8 +11628,6 @@
                 <w:szCs w:val="20"/>
               </w:rPr>
             </w:pPr>
-            <w:proofErr w:type="spellStart"/>
-            <w:proofErr w:type="gramStart"/>
             <w:r>
               <w:rPr>
                 <w:rFonts w:hint="eastAsia"/>
@@ -13224,21 +11639,7 @@
               <w:rPr>
                 <w:szCs w:val="20"/>
               </w:rPr>
-              <w:t>heckCollideWithMissile</w:t>
-            </w:r>
-            <w:proofErr w:type="spellEnd"/>
-            <w:r>
-              <w:rPr>
-                <w:szCs w:val="20"/>
-              </w:rPr>
-              <w:t>(</w:t>
-            </w:r>
-            <w:proofErr w:type="gramEnd"/>
-            <w:r>
-              <w:rPr>
-                <w:szCs w:val="20"/>
-              </w:rPr>
-              <w:t>);</w:t>
+              <w:t>heckCollideWithMissile();</w:t>
             </w:r>
           </w:p>
         </w:tc>
@@ -13326,28 +11727,12 @@
                 <w:szCs w:val="20"/>
               </w:rPr>
             </w:pPr>
-            <w:proofErr w:type="spellStart"/>
-            <w:proofErr w:type="gramStart"/>
             <w:r>
               <w:rPr>
                 <w:szCs w:val="20"/>
               </w:rPr>
               <w:lastRenderedPageBreak/>
-              <w:t>SendPlayerMove</w:t>
-            </w:r>
-            <w:proofErr w:type="spellEnd"/>
-            <w:r>
-              <w:rPr>
-                <w:szCs w:val="20"/>
-              </w:rPr>
-              <w:t>(</w:t>
-            </w:r>
-            <w:proofErr w:type="gramEnd"/>
-            <w:r>
-              <w:rPr>
-                <w:szCs w:val="20"/>
-              </w:rPr>
-              <w:t>);</w:t>
+              <w:t>SendPlayerMove();</w:t>
             </w:r>
           </w:p>
         </w:tc>
@@ -13496,12 +11881,9 @@
               </w:rPr>
               <w:t xml:space="preserve">강제종료시에도 </w:t>
             </w:r>
-            <w:proofErr w:type="spellStart"/>
-            <w:proofErr w:type="gramStart"/>
             <w:r>
               <w:t>SendRemovePlayer</w:t>
             </w:r>
-            <w:proofErr w:type="spellEnd"/>
             <w:r>
               <w:rPr>
                 <w:rFonts w:hint="eastAsia"/>
@@ -13512,14 +11894,7 @@
               <w:rPr>
                 <w:szCs w:val="20"/>
               </w:rPr>
-              <w:t xml:space="preserve"> SOCKET</w:t>
-            </w:r>
-            <w:proofErr w:type="gramEnd"/>
-            <w:r>
-              <w:rPr>
-                <w:szCs w:val="20"/>
-              </w:rPr>
-              <w:t xml:space="preserve"> _socket</w:t>
+              <w:t xml:space="preserve"> SOCKET _socket</w:t>
             </w:r>
             <w:r>
               <w:t>);</w:t>
@@ -13544,8 +11919,6 @@
                 <w:szCs w:val="20"/>
               </w:rPr>
             </w:pPr>
-            <w:proofErr w:type="spellStart"/>
-            <w:proofErr w:type="gramStart"/>
             <w:r>
               <w:rPr>
                 <w:rFonts w:hint="eastAsia"/>
@@ -13557,21 +11930,7 @@
               <w:rPr>
                 <w:szCs w:val="20"/>
               </w:rPr>
-              <w:t>endMovePlayer</w:t>
-            </w:r>
-            <w:proofErr w:type="spellEnd"/>
-            <w:r>
-              <w:rPr>
-                <w:szCs w:val="20"/>
-              </w:rPr>
-              <w:t>(</w:t>
-            </w:r>
-            <w:proofErr w:type="gramEnd"/>
-            <w:r>
-              <w:rPr>
-                <w:szCs w:val="20"/>
-              </w:rPr>
-              <w:t>);</w:t>
+              <w:t>endMovePlayer();</w:t>
             </w:r>
           </w:p>
         </w:tc>
@@ -13704,26 +12063,8 @@
                 <w:szCs w:val="20"/>
               </w:rPr>
             </w:pPr>
-            <w:proofErr w:type="spellStart"/>
-            <w:proofErr w:type="gramStart"/>
-            <w:r>
-              <w:t>SendMissileRemove</w:t>
-            </w:r>
-            <w:proofErr w:type="spellEnd"/>
-            <w:r>
-              <w:t>(</w:t>
-            </w:r>
-            <w:proofErr w:type="gramEnd"/>
-            <w:r>
-              <w:t>UINT _</w:t>
-            </w:r>
-            <w:proofErr w:type="spellStart"/>
-            <w:r>
-              <w:t>missileId</w:t>
-            </w:r>
-            <w:proofErr w:type="spellEnd"/>
-            <w:r>
-              <w:t>);</w:t>
+            <w:r>
+              <w:t>SendMissileRemove(UINT _missileId);</w:t>
             </w:r>
           </w:p>
         </w:tc>
@@ -13739,19 +12080,11 @@
                 <w:szCs w:val="20"/>
               </w:rPr>
             </w:pPr>
-            <w:proofErr w:type="spellStart"/>
-            <w:r>
-              <w:rPr>
-                <w:szCs w:val="20"/>
-              </w:rPr>
-              <w:t>SendRemovePlayer</w:t>
-            </w:r>
-            <w:proofErr w:type="spellEnd"/>
-            <w:r>
-              <w:rPr>
-                <w:szCs w:val="20"/>
-              </w:rPr>
-              <w:t>(SOCKET _socket)</w:t>
+            <w:r>
+              <w:rPr>
+                <w:szCs w:val="20"/>
+              </w:rPr>
+              <w:t>SendRemovePlayer(SOCKET _socket)</w:t>
             </w:r>
             <w:r>
               <w:rPr>
@@ -13820,23 +12153,7 @@
                 <w:rFonts w:hint="eastAsia"/>
                 <w:szCs w:val="20"/>
               </w:rPr>
-              <w:t>(</w:t>
-            </w:r>
-            <w:proofErr w:type="spellStart"/>
-            <w:r>
-              <w:rPr>
-                <w:rFonts w:hint="eastAsia"/>
-                <w:szCs w:val="20"/>
-              </w:rPr>
-              <w:t>쉐이더</w:t>
-            </w:r>
-            <w:proofErr w:type="spellEnd"/>
-            <w:r>
-              <w:rPr>
-                <w:rFonts w:hint="eastAsia"/>
-                <w:szCs w:val="20"/>
-              </w:rPr>
-              <w:t xml:space="preserve"> 및 </w:t>
+              <w:t xml:space="preserve">(쉐이더 및 </w:t>
             </w:r>
             <w:r>
               <w:rPr>
@@ -13988,29 +12305,7 @@
               <w:rPr>
                 <w:szCs w:val="20"/>
               </w:rPr>
-              <w:t xml:space="preserve">bool </w:t>
-            </w:r>
-            <w:proofErr w:type="spellStart"/>
-            <w:proofErr w:type="gramStart"/>
-            <w:r>
-              <w:rPr>
-                <w:szCs w:val="20"/>
-              </w:rPr>
-              <w:t>SendRemoveMissile</w:t>
-            </w:r>
-            <w:proofErr w:type="spellEnd"/>
-            <w:r>
-              <w:rPr>
-                <w:szCs w:val="20"/>
-              </w:rPr>
-              <w:t>(</w:t>
-            </w:r>
-            <w:proofErr w:type="gramEnd"/>
-            <w:r>
-              <w:rPr>
-                <w:szCs w:val="20"/>
-              </w:rPr>
-              <w:t>UINT _mid);</w:t>
+              <w:t>bool SendRemoveMissile(UINT _mid);</w:t>
             </w:r>
           </w:p>
           <w:p>
@@ -14039,21 +12334,7 @@
               <w:rPr>
                 <w:szCs w:val="20"/>
               </w:rPr>
-              <w:t xml:space="preserve">bool </w:t>
-            </w:r>
-            <w:proofErr w:type="spellStart"/>
-            <w:r>
-              <w:rPr>
-                <w:szCs w:val="20"/>
-              </w:rPr>
-              <w:t>SendRemovePlayer</w:t>
-            </w:r>
-            <w:proofErr w:type="spellEnd"/>
-            <w:r>
-              <w:rPr>
-                <w:szCs w:val="20"/>
-              </w:rPr>
-              <w:t>(SOCKET _socket);</w:t>
+              <w:t>bool SendRemovePlayer(SOCKET _socket);</w:t>
             </w:r>
             <w:r>
               <w:rPr>
@@ -14988,19 +13269,11 @@
       <w:r>
         <w:t xml:space="preserve">3 </w:t>
       </w:r>
-      <w:proofErr w:type="spellStart"/>
-      <w:r>
-        <w:rPr>
-          <w:rFonts w:hint="eastAsia"/>
-        </w:rPr>
-        <w:t>패킷내에</w:t>
-      </w:r>
-      <w:proofErr w:type="spellEnd"/>
-      <w:r>
-        <w:rPr>
-          <w:rFonts w:hint="eastAsia"/>
-        </w:rPr>
-        <w:t xml:space="preserve"> 오브젝트의 행렬을 보내주던 부분 </w:t>
+      <w:r>
+        <w:rPr>
+          <w:rFonts w:hint="eastAsia"/>
+        </w:rPr>
+        <w:t xml:space="preserve">패킷내에 오브젝트의 행렬을 보내주던 부분 </w:t>
       </w:r>
       <w:r>
         <w:t>(64</w:t>
@@ -15054,21 +13327,7 @@
         <w:rPr>
           <w:rFonts w:hint="eastAsia"/>
         </w:rPr>
-        <w:t xml:space="preserve">으로 </w:t>
-      </w:r>
-      <w:proofErr w:type="gramStart"/>
-      <w:r>
-        <w:rPr>
-          <w:rFonts w:hint="eastAsia"/>
-        </w:rPr>
-        <w:t>통일 하였다</w:t>
-      </w:r>
-      <w:proofErr w:type="gramEnd"/>
-      <w:r>
-        <w:rPr>
-          <w:rFonts w:hint="eastAsia"/>
-        </w:rPr>
-        <w:t>. (총 2</w:t>
+        <w:t>으로 통일 하였다. (총 2</w:t>
       </w:r>
       <w:r>
         <w:t>8</w:t>
@@ -15104,38 +13363,16 @@
         <w:rPr>
           <w:rFonts w:hint="eastAsia"/>
         </w:rPr>
-        <w:t xml:space="preserve">플레이어의 </w:t>
-      </w:r>
-      <w:proofErr w:type="spellStart"/>
-      <w:r>
-        <w:rPr>
-          <w:rFonts w:hint="eastAsia"/>
-        </w:rPr>
-        <w:t>위치값</w:t>
-      </w:r>
-      <w:proofErr w:type="spellEnd"/>
-      <w:r>
-        <w:rPr>
-          <w:rFonts w:hint="eastAsia"/>
-        </w:rPr>
-        <w:t>,</w:t>
+        <w:t>플레이어의 위치값,</w:t>
       </w:r>
       <w:r>
         <w:t xml:space="preserve"> </w:t>
       </w:r>
-      <w:proofErr w:type="spellStart"/>
-      <w:r>
-        <w:rPr>
-          <w:rFonts w:hint="eastAsia"/>
-        </w:rPr>
-        <w:t>회전값을</w:t>
-      </w:r>
-      <w:proofErr w:type="spellEnd"/>
-      <w:r>
-        <w:rPr>
-          <w:rFonts w:hint="eastAsia"/>
-        </w:rPr>
-        <w:t xml:space="preserve"> 따로 저장하게 바꾸었다.</w:t>
+      <w:r>
+        <w:rPr>
+          <w:rFonts w:hint="eastAsia"/>
+        </w:rPr>
+        <w:t>회전값을 따로 저장하게 바꾸었다.</w:t>
       </w:r>
     </w:p>
     <w:p>
@@ -15157,11 +13394,9 @@
         </w:rPr>
         <w:t xml:space="preserve">클라이언트가 접속하여 </w:t>
       </w:r>
-      <w:proofErr w:type="spellStart"/>
       <w:r>
         <w:t>RecvWorldData</w:t>
       </w:r>
-      <w:proofErr w:type="spellEnd"/>
       <w:r>
         <w:rPr>
           <w:rFonts w:hint="eastAsia"/>
@@ -15211,21 +13446,7 @@
         <w:rPr>
           <w:rFonts w:hint="eastAsia"/>
         </w:rPr>
-        <w:t xml:space="preserve">접속한 클라이언트는 </w:t>
-      </w:r>
-      <w:proofErr w:type="spellStart"/>
-      <w:r>
-        <w:rPr>
-          <w:rFonts w:hint="eastAsia"/>
-        </w:rPr>
-        <w:t>접속해있던</w:t>
-      </w:r>
-      <w:proofErr w:type="spellEnd"/>
-      <w:r>
-        <w:rPr>
-          <w:rFonts w:hint="eastAsia"/>
-        </w:rPr>
-        <w:t xml:space="preserve"> 클라이언트 수를 가지고 본인의 클라이언트i</w:t>
+        <w:t>접속한 클라이언트는 접속해있던 클라이언트 수를 가지고 본인의 클라이언트i</w:t>
       </w:r>
       <w:r>
         <w:t>d</w:t>
@@ -15259,7 +13480,6 @@
       <w:r>
         <w:t xml:space="preserve"> </w:t>
       </w:r>
-      <w:proofErr w:type="spellStart"/>
       <w:r>
         <w:rPr>
           <w:rFonts w:hint="eastAsia"/>
@@ -15269,18 +13489,15 @@
       <w:r>
         <w:t>endAddPlayer</w:t>
       </w:r>
-      <w:proofErr w:type="spellEnd"/>
       <w:r>
         <w:rPr>
           <w:rFonts w:hint="eastAsia"/>
         </w:rPr>
         <w:t xml:space="preserve">와 </w:t>
       </w:r>
-      <w:proofErr w:type="spellStart"/>
       <w:r>
         <w:t>SendWorldData</w:t>
       </w:r>
-      <w:proofErr w:type="spellEnd"/>
       <w:r>
         <w:rPr>
           <w:rFonts w:hint="eastAsia"/>
@@ -15300,13 +13517,7 @@
         <w:t xml:space="preserve"> </w:t>
       </w:r>
     </w:p>
-    <w:p>
-      <w:pPr>
-        <w:rPr>
-          <w:rFonts w:hint="eastAsia"/>
-        </w:rPr>
-      </w:pPr>
-    </w:p>
+    <w:p/>
     <w:sectPr>
       <w:headerReference w:type="default" r:id="rId19"/>
       <w:pgSz w:w="11906" w:h="16838"/>
@@ -15401,7 +13612,7 @@
         <v:path o:extrusionok="f" gradientshapeok="t" o:connecttype="rect"/>
         <o:lock v:ext="edit" aspectratio="t"/>
       </v:shapetype>
-      <v:shape id="_x0000_i1081" type="#_x0000_t75" style="width:.75pt;height:.75pt;visibility:visible;mso-wrap-style:square" o:bullet="t">
+      <v:shape id="_x0000_i1049" type="#_x0000_t75" style="width:.75pt;height:.75pt;visibility:visible;mso-wrap-style:square" o:bullet="t">
         <v:imagedata r:id="rId1" o:title=""/>
       </v:shape>
     </w:pict>
@@ -19069,6 +17280,7 @@
   <w:style w:type="character" w:default="1" w:styleId="a0">
     <w:name w:val="Default Paragraph Font"/>
     <w:uiPriority w:val="1"/>
+    <w:semiHidden/>
     <w:unhideWhenUsed/>
   </w:style>
   <w:style w:type="table" w:default="1" w:styleId="a1">

</xml_diff>